<commit_message>
Carla UPDATE LEAVE CARD 3/31/2023 2:51 PM
</commit_message>
<xml_diff>
--- a/SHARED FOLDER/LEAVE CERTIFICATION/CERTIFICATE OF LEAVE CREDTIS.docx
+++ b/SHARED FOLDER/LEAVE CERTIFICATION/CERTIFICATE OF LEAVE CREDTIS.docx
@@ -1,6 +1,6 @@
 
 <file path=word/document.xml><?xml version="1.0" encoding="utf-8"?>
-<w:document xmlns:wpc="http://schemas.microsoft.com/office/word/2010/wordprocessingCanvas" xmlns:cx="http://schemas.microsoft.com/office/drawing/2014/chartex" xmlns:cx1="http://schemas.microsoft.com/office/drawing/2015/9/8/chartex" xmlns:cx2="http://schemas.microsoft.com/office/drawing/2015/10/21/chartex" xmlns:cx3="http://schemas.microsoft.com/office/drawing/2016/5/9/chartex" xmlns:cx4="http://schemas.microsoft.com/office/drawing/2016/5/10/chartex" xmlns:cx5="http://schemas.microsoft.com/office/drawing/2016/5/11/chartex" xmlns:cx6="http://schemas.microsoft.com/office/drawing/2016/5/12/chartex" xmlns:cx7="http://schemas.microsoft.com/office/drawing/2016/5/13/chartex" xmlns:cx8="http://schemas.microsoft.com/office/drawing/2016/5/14/chartex" xmlns:mc="http://schemas.openxmlformats.org/markup-compatibility/2006" xmlns:aink="http://schemas.microsoft.com/office/drawing/2016/ink" xmlns:am3d="http://schemas.microsoft.com/office/drawing/2017/model3d" xmlns:o="urn:schemas-microsoft-com:office:office" xmlns:oel="http://schemas.microsoft.com/office/2019/extlst" xmlns:r="http://schemas.openxmlformats.org/officeDocument/2006/relationships" xmlns:m="http://schemas.openxmlformats.org/officeDocument/2006/math" xmlns:v="urn:schemas-microsoft-com:vml" xmlns:wp14="http://schemas.microsoft.com/office/word/2010/wordprocessingDrawing" xmlns:wp="http://schemas.openxmlformats.org/drawingml/2006/wordprocessingDrawing" xmlns:w10="urn:schemas-microsoft-com:office:word" xmlns:w="http://schemas.openxmlformats.org/wordprocessingml/2006/main" xmlns:w14="http://schemas.microsoft.com/office/word/2010/wordml" xmlns:w15="http://schemas.microsoft.com/office/word/2012/wordml" xmlns:w16cex="http://schemas.microsoft.com/office/word/2018/wordml/cex" xmlns:w16cid="http://schemas.microsoft.com/office/word/2016/wordml/cid" xmlns:w16="http://schemas.microsoft.com/office/word/2018/wordml" xmlns:w16sdtdh="http://schemas.microsoft.com/office/word/2020/wordml/sdtdatahash" xmlns:w16se="http://schemas.microsoft.com/office/word/2015/wordml/symex" xmlns:wpg="http://schemas.microsoft.com/office/word/2010/wordprocessingGroup" xmlns:wpi="http://schemas.microsoft.com/office/word/2010/wordprocessingInk" xmlns:wne="http://schemas.microsoft.com/office/word/2006/wordml" xmlns:wps="http://schemas.microsoft.com/office/word/2010/wordprocessingShape" mc:Ignorable="w14 w15 w16se w16cid w16 w16cex w16sdtdh wp14">
+<w:document xmlns:wpc="http://schemas.microsoft.com/office/word/2010/wordprocessingCanvas" xmlns:mc="http://schemas.openxmlformats.org/markup-compatibility/2006" xmlns:o="urn:schemas-microsoft-com:office:office" xmlns:r="http://schemas.openxmlformats.org/officeDocument/2006/relationships" xmlns:m="http://schemas.openxmlformats.org/officeDocument/2006/math" xmlns:v="urn:schemas-microsoft-com:vml" xmlns:wp14="http://schemas.microsoft.com/office/word/2010/wordprocessingDrawing" xmlns:wp="http://schemas.openxmlformats.org/drawingml/2006/wordprocessingDrawing" xmlns:w10="urn:schemas-microsoft-com:office:word" xmlns:w="http://schemas.openxmlformats.org/wordprocessingml/2006/main" xmlns:w14="http://schemas.microsoft.com/office/word/2010/wordml" xmlns:w15="http://schemas.microsoft.com/office/word/2012/wordml" xmlns:wpg="http://schemas.microsoft.com/office/word/2010/wordprocessingGroup" xmlns:wpi="http://schemas.microsoft.com/office/word/2010/wordprocessingInk" xmlns:wne="http://schemas.microsoft.com/office/word/2006/wordml" xmlns:wps="http://schemas.microsoft.com/office/word/2010/wordprocessingShape" mc:Ignorable="w14 w15 wp14">
   <w:body>
     <w:p/>
     <w:p>
@@ -144,7 +144,7 @@
                 <v:stroke joinstyle="miter"/>
                 <v:path gradientshapeok="t" o:connecttype="rect"/>
               </v:shapetype>
-              <v:shape id="Text Box 2" o:spid="_x0000_s1026" type="#_x0000_t202" style="position:absolute;margin-left:69pt;margin-top:7.35pt;width:486.75pt;height:40.8pt;z-index:251658240;visibility:visible;mso-wrap-style:square;mso-width-percent:0;mso-height-percent:0;mso-wrap-distance-left:2.88pt;mso-wrap-distance-top:2.88pt;mso-wrap-distance-right:2.88pt;mso-wrap-distance-bottom:2.88pt;mso-position-horizontal:absolute;mso-position-horizontal-relative:margin;mso-position-vertical:absolute;mso-position-vertical-relative:text;mso-width-percent:0;mso-height-percent:0;mso-width-relative:page;mso-height-relative:page;v-text-anchor:top" o:gfxdata="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" filled="f" fillcolor="#1f497d" stroked="f" strokecolor="black [0]" strokeweight="2pt">
+              <v:shape id="Text Box 2" o:spid="_x0000_s1026" type="#_x0000_t202" style="position:absolute;margin-left:69pt;margin-top:7.35pt;width:486.75pt;height:40.8pt;z-index:251658240;visibility:visible;mso-wrap-style:square;mso-width-percent:0;mso-height-percent:0;mso-wrap-distance-left:2.88pt;mso-wrap-distance-top:2.88pt;mso-wrap-distance-right:2.88pt;mso-wrap-distance-bottom:2.88pt;mso-position-horizontal:absolute;mso-position-horizontal-relative:margin;mso-position-vertical:absolute;mso-position-vertical-relative:text;mso-width-percent:0;mso-height-percent:0;mso-width-relative:page;mso-height-relative:page;v-text-anchor:top" o:gfxdata="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" filled="f" fillcolor="#1f497d" stroked="f" strokecolor="black [0]" strokeweight="2pt">
                 <v:textbox inset="2.88pt,2.88pt,2.88pt,2.88pt">
                   <w:txbxContent>
                     <w:p>
@@ -333,7 +333,7 @@
           <w:sz w:val="24"/>
           <w:szCs w:val="24"/>
         </w:rPr>
-        <w:t>MARIO A. VILLANUEVA</w:t>
+        <w:t>FRANZ R. VIDA</w:t>
       </w:r>
       <w:r>
         <w:rPr>
@@ -404,7 +404,7 @@
           <w:sz w:val="24"/>
           <w:szCs w:val="24"/>
         </w:rPr>
-        <w:t>Admin Aide III</w:t>
+        <w:t>Casual Employee</w:t>
       </w:r>
       <w:r>
         <w:rPr>
@@ -422,7 +422,25 @@
           <w:sz w:val="24"/>
           <w:szCs w:val="24"/>
         </w:rPr>
-        <w:t xml:space="preserve"> at the City Government of Tagaytay </w:t>
+        <w:t xml:space="preserve"> at the City Government of </w:t>
+      </w:r>
+      <w:proofErr w:type="spellStart"/>
+      <w:r>
+        <w:rPr>
+          <w:rFonts w:ascii="Tahoma" w:hAnsi="Tahoma" w:cs="Tahoma"/>
+          <w:sz w:val="24"/>
+          <w:szCs w:val="24"/>
+        </w:rPr>
+        <w:t>Tagaytay</w:t>
+      </w:r>
+      <w:proofErr w:type="spellEnd"/>
+      <w:r>
+        <w:rPr>
+          <w:rFonts w:ascii="Tahoma" w:hAnsi="Tahoma" w:cs="Tahoma"/>
+          <w:sz w:val="24"/>
+          <w:szCs w:val="24"/>
+        </w:rPr>
+        <w:t xml:space="preserve"> </w:t>
       </w:r>
       <w:r>
         <w:rPr>
@@ -473,7 +491,20 @@
           <w:sz w:val="24"/>
           <w:szCs w:val="24"/>
         </w:rPr>
-        <w:t>TOPS Detailed At Hanggang Sa Kabilang Buhay Services</w:t>
+        <w:t xml:space="preserve">Vice Mayor's </w:t>
+      </w:r>
+      <w:bookmarkStart w:id="0" w:name="_GoBack"/>
+      <w:bookmarkEnd w:id="0"/>
+      <w:r>
+        <w:rPr>
+          <w:rFonts w:ascii="Tahoma" w:hAnsi="Tahoma" w:cs="Tahoma"/>
+          <w:b/>
+          <w:bCs/>
+          <w:noProof/>
+          <w:sz w:val="24"/>
+          <w:szCs w:val="24"/>
+        </w:rPr>
+        <w:t>Office</w:t>
       </w:r>
       <w:r>
         <w:rPr>
@@ -532,7 +563,7 @@
           <w:sz w:val="24"/>
           <w:szCs w:val="24"/>
         </w:rPr>
-        <w:t>January 31, 2023</w:t>
+        <w:t>June 30, 2022</w:t>
       </w:r>
       <w:r>
         <w:rPr>
@@ -701,7 +732,7 @@
           <w:sz w:val="24"/>
           <w:szCs w:val="24"/>
         </w:rPr>
-        <w:t xml:space="preserve">   0.000</w:t>
+        <w:t xml:space="preserve">  47.500</w:t>
       </w:r>
       <w:r>
         <w:rPr>
@@ -848,7 +879,7 @@
           <w:sz w:val="24"/>
           <w:szCs w:val="24"/>
         </w:rPr>
-        <w:t xml:space="preserve"> 287.375</w:t>
+        <w:t xml:space="preserve">  65.500</w:t>
       </w:r>
       <w:r>
         <w:rPr>
@@ -1010,7 +1041,7 @@
           <w:sz w:val="24"/>
           <w:szCs w:val="24"/>
         </w:rPr>
-        <w:t xml:space="preserve"> 287.375</w:t>
+        <w:t xml:space="preserve"> 113.000</w:t>
       </w:r>
       <w:r>
         <w:rPr>
@@ -1233,7 +1264,7 @@
           <w:sz w:val="24"/>
           <w:szCs w:val="24"/>
         </w:rPr>
-        <w:t>Villanueva</w:t>
+        <w:t>Vida</w:t>
       </w:r>
       <w:r>
         <w:rPr>
@@ -1287,7 +1318,40 @@
           <w:sz w:val="24"/>
           <w:szCs w:val="24"/>
         </w:rPr>
-        <w:t>2</w:t>
+        <w:fldChar w:fldCharType="begin"/>
+      </w:r>
+      <w:r>
+        <w:rPr>
+          <w:rFonts w:ascii="Tahoma" w:hAnsi="Tahoma" w:cs="Tahoma"/>
+          <w:sz w:val="24"/>
+          <w:szCs w:val="24"/>
+        </w:rPr>
+        <w:instrText xml:space="preserve"> MERGEFIELD DATE_CREATED \@ "dd"</w:instrText>
+      </w:r>
+      <w:r>
+        <w:rPr>
+          <w:rFonts w:ascii="Tahoma" w:hAnsi="Tahoma" w:cs="Tahoma"/>
+          <w:sz w:val="24"/>
+          <w:szCs w:val="24"/>
+        </w:rPr>
+        <w:fldChar w:fldCharType="separate"/>
+      </w:r>
+      <w:r>
+        <w:rPr>
+          <w:rFonts w:ascii="Tahoma" w:hAnsi="Tahoma" w:cs="Tahoma"/>
+          <w:noProof/>
+          <w:sz w:val="24"/>
+          <w:szCs w:val="24"/>
+        </w:rPr>
+        <w:t>31</w:t>
+      </w:r>
+      <w:r>
+        <w:rPr>
+          <w:rFonts w:ascii="Tahoma" w:hAnsi="Tahoma" w:cs="Tahoma"/>
+          <w:sz w:val="24"/>
+          <w:szCs w:val="24"/>
+        </w:rPr>
+        <w:fldChar w:fldCharType="end"/>
       </w:r>
       <w:r>
         <w:rPr>
@@ -1296,7 +1360,7 @@
           <w:szCs w:val="24"/>
           <w:vertAlign w:val="superscript"/>
         </w:rPr>
-        <w:t>nd</w:t>
+        <w:t>st</w:t>
       </w:r>
       <w:r>
         <w:rPr>
@@ -1402,7 +1466,25 @@
           <w:sz w:val="24"/>
           <w:szCs w:val="24"/>
         </w:rPr>
-        <w:t xml:space="preserve"> at Tagaytay City.</w:t>
+        <w:t xml:space="preserve"> at </w:t>
+      </w:r>
+      <w:proofErr w:type="spellStart"/>
+      <w:r>
+        <w:rPr>
+          <w:rFonts w:ascii="Tahoma" w:hAnsi="Tahoma" w:cs="Tahoma"/>
+          <w:sz w:val="24"/>
+          <w:szCs w:val="24"/>
+        </w:rPr>
+        <w:t>Tagaytay</w:t>
+      </w:r>
+      <w:proofErr w:type="spellEnd"/>
+      <w:r>
+        <w:rPr>
+          <w:rFonts w:ascii="Tahoma" w:hAnsi="Tahoma" w:cs="Tahoma"/>
+          <w:sz w:val="24"/>
+          <w:szCs w:val="24"/>
+        </w:rPr>
+        <w:t xml:space="preserve"> City.</w:t>
       </w:r>
     </w:p>
     <w:p>
@@ -1615,7 +1697,7 @@
           </mc:Choice>
           <mc:Fallback>
             <w:pict>
-              <v:shape w14:anchorId="1101F828" id="Text Box 7" o:spid="_x0000_s1027" type="#_x0000_t202" style="position:absolute;left:0;text-align:left;margin-left:327.3pt;margin-top:17.5pt;width:228.65pt;height:78.75pt;z-index:251660288;visibility:visible;mso-wrap-style:square;mso-width-percent:0;mso-height-percent:0;mso-wrap-distance-left:2.88pt;mso-wrap-distance-top:2.88pt;mso-wrap-distance-right:2.88pt;mso-wrap-distance-bottom:2.88pt;mso-position-horizontal:absolute;mso-position-horizontal-relative:text;mso-position-vertical:absolute;mso-position-vertical-relative:text;mso-width-percent:0;mso-height-percent:0;mso-width-relative:page;mso-height-relative:page;v-text-anchor:top" o:gfxdata="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" filled="f" fillcolor="#5b9bd5" stroked="f" strokecolor="black [0]" strokeweight="2pt">
+              <v:shape w14:anchorId="1101F828" id="Text Box 7" o:spid="_x0000_s1027" type="#_x0000_t202" style="position:absolute;left:0;text-align:left;margin-left:327.3pt;margin-top:17.5pt;width:228.65pt;height:78.75pt;z-index:251660288;visibility:visible;mso-wrap-style:square;mso-width-percent:0;mso-height-percent:0;mso-wrap-distance-left:2.88pt;mso-wrap-distance-top:2.88pt;mso-wrap-distance-right:2.88pt;mso-wrap-distance-bottom:2.88pt;mso-position-horizontal:absolute;mso-position-horizontal-relative:text;mso-position-vertical:absolute;mso-position-vertical-relative:text;mso-width-percent:0;mso-height-percent:0;mso-width-relative:page;mso-height-relative:page;v-text-anchor:top" o:gfxdata="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" filled="f" fillcolor="#5b9bd5" stroked="f" strokecolor="black [0]" strokeweight="2pt">
                 <v:textbox inset="2.88pt,2.88pt,2.88pt,2.88pt">
                   <w:txbxContent>
                     <w:p>
@@ -1960,7 +2042,7 @@
           </mc:Choice>
           <mc:Fallback>
             <w:pict>
-              <v:shape w14:anchorId="120264D5" id="Text Box 8" o:spid="_x0000_s1028" type="#_x0000_t202" style="position:absolute;margin-left:107.8pt;margin-top:19.85pt;width:228.65pt;height:129.5pt;z-index:251662336;visibility:visible;mso-wrap-style:square;mso-width-percent:0;mso-height-percent:0;mso-wrap-distance-left:2.88pt;mso-wrap-distance-top:2.88pt;mso-wrap-distance-right:2.88pt;mso-wrap-distance-bottom:2.88pt;mso-position-horizontal:absolute;mso-position-horizontal-relative:text;mso-position-vertical:absolute;mso-position-vertical-relative:text;mso-width-percent:0;mso-height-percent:0;mso-width-relative:page;mso-height-relative:page;v-text-anchor:top" o:gfxdata="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" filled="f" fillcolor="#5b9bd5" stroked="f" strokecolor="black [0]" strokeweight="2pt">
+              <v:shape w14:anchorId="120264D5" id="Text Box 8" o:spid="_x0000_s1028" type="#_x0000_t202" style="position:absolute;margin-left:107.8pt;margin-top:19.85pt;width:228.65pt;height:129.5pt;z-index:251662336;visibility:visible;mso-wrap-style:square;mso-width-percent:0;mso-height-percent:0;mso-wrap-distance-left:2.88pt;mso-wrap-distance-top:2.88pt;mso-wrap-distance-right:2.88pt;mso-wrap-distance-bottom:2.88pt;mso-position-horizontal:absolute;mso-position-horizontal-relative:text;mso-position-vertical:absolute;mso-position-vertical-relative:text;mso-width-percent:0;mso-height-percent:0;mso-width-relative:page;mso-height-relative:page;v-text-anchor:top" o:gfxdata="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" filled="f" fillcolor="#5b9bd5" stroked="f" strokecolor="black [0]" strokeweight="2pt">
                 <v:textbox inset="2.88pt,2.88pt,2.88pt,2.88pt">
                   <w:txbxContent>
                     <w:p>
@@ -2266,7 +2348,7 @@
           </mc:Choice>
           <mc:Fallback>
             <w:pict>
-              <v:shape w14:anchorId="74306B8F" id="Text Box 9" o:spid="_x0000_s1029" type="#_x0000_t202" style="position:absolute;margin-left:69pt;margin-top:7.35pt;width:486.75pt;height:40.8pt;z-index:251664384;visibility:visible;mso-wrap-style:square;mso-width-percent:0;mso-height-percent:0;mso-wrap-distance-left:2.88pt;mso-wrap-distance-top:2.88pt;mso-wrap-distance-right:2.88pt;mso-wrap-distance-bottom:2.88pt;mso-position-horizontal:absolute;mso-position-horizontal-relative:margin;mso-position-vertical:absolute;mso-position-vertical-relative:text;mso-width-percent:0;mso-height-percent:0;mso-width-relative:page;mso-height-relative:page;v-text-anchor:top" o:gfxdata="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" filled="f" fillcolor="#1f497d" stroked="f" strokecolor="black [0]" strokeweight="2pt">
+              <v:shape w14:anchorId="74306B8F" id="Text Box 9" o:spid="_x0000_s1029" type="#_x0000_t202" style="position:absolute;margin-left:69pt;margin-top:7.35pt;width:486.75pt;height:40.8pt;z-index:251664384;visibility:visible;mso-wrap-style:square;mso-width-percent:0;mso-height-percent:0;mso-wrap-distance-left:2.88pt;mso-wrap-distance-top:2.88pt;mso-wrap-distance-right:2.88pt;mso-wrap-distance-bottom:2.88pt;mso-position-horizontal:absolute;mso-position-horizontal-relative:margin;mso-position-vertical:absolute;mso-position-vertical-relative:text;mso-width-percent:0;mso-height-percent:0;mso-width-relative:page;mso-height-relative:page;v-text-anchor:top" o:gfxdata="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" filled="f" fillcolor="#1f497d" stroked="f" strokecolor="black [0]" strokeweight="2pt">
                 <v:textbox inset="2.88pt,2.88pt,2.88pt,2.88pt">
                   <w:txbxContent>
                     <w:p>
@@ -2455,7 +2537,7 @@
           <w:sz w:val="24"/>
           <w:szCs w:val="24"/>
         </w:rPr>
-        <w:t>MARIO A. VILLANUEVA</w:t>
+        <w:t>FRANZ R. VIDA</w:t>
       </w:r>
       <w:r>
         <w:rPr>
@@ -2526,7 +2608,7 @@
           <w:sz w:val="24"/>
           <w:szCs w:val="24"/>
         </w:rPr>
-        <w:t>Admin Aide III</w:t>
+        <w:t>Casual Employee</w:t>
       </w:r>
       <w:r>
         <w:rPr>
@@ -2560,7 +2642,7 @@
           <w:sz w:val="24"/>
           <w:szCs w:val="24"/>
         </w:rPr>
-        <w:t xml:space="preserve">at  </w:t>
+        <w:t xml:space="preserve">at </w:t>
       </w:r>
       <w:r>
         <w:rPr>
@@ -2611,7 +2693,7 @@
           <w:sz w:val="24"/>
           <w:szCs w:val="24"/>
         </w:rPr>
-        <w:t>TOPS Detailed At Hanggang Sa Kabilang Buhay Services</w:t>
+        <w:t>Vice Mayor's Office</w:t>
       </w:r>
       <w:r>
         <w:rPr>
@@ -2670,7 +2752,7 @@
           <w:sz w:val="24"/>
           <w:szCs w:val="24"/>
         </w:rPr>
-        <w:t>January 31, 2023</w:t>
+        <w:t>June 30, 2022</w:t>
       </w:r>
       <w:r>
         <w:rPr>
@@ -2819,7 +2901,7 @@
           <w:sz w:val="24"/>
           <w:szCs w:val="24"/>
         </w:rPr>
-        <w:t xml:space="preserve">   0.000</w:t>
+        <w:t xml:space="preserve">  47.500</w:t>
       </w:r>
       <w:r>
         <w:rPr>
@@ -2946,7 +3028,7 @@
           <w:sz w:val="24"/>
           <w:szCs w:val="24"/>
         </w:rPr>
-        <w:t xml:space="preserve"> 287.375</w:t>
+        <w:t xml:space="preserve">  65.500</w:t>
       </w:r>
       <w:r>
         <w:rPr>
@@ -3058,7 +3140,7 @@
           <w:sz w:val="24"/>
           <w:szCs w:val="24"/>
         </w:rPr>
-        <w:t xml:space="preserve"> 287.375</w:t>
+        <w:t xml:space="preserve"> 113.000</w:t>
       </w:r>
       <w:r>
         <w:rPr>
@@ -3261,7 +3343,7 @@
           <w:sz w:val="24"/>
           <w:szCs w:val="24"/>
         </w:rPr>
-        <w:t>Villanueva</w:t>
+        <w:t>Vida</w:t>
       </w:r>
       <w:r>
         <w:rPr>
@@ -3315,7 +3397,40 @@
           <w:sz w:val="24"/>
           <w:szCs w:val="24"/>
         </w:rPr>
-        <w:t>2</w:t>
+        <w:fldChar w:fldCharType="begin"/>
+      </w:r>
+      <w:r>
+        <w:rPr>
+          <w:rFonts w:ascii="Tahoma" w:hAnsi="Tahoma" w:cs="Tahoma"/>
+          <w:sz w:val="24"/>
+          <w:szCs w:val="24"/>
+        </w:rPr>
+        <w:instrText xml:space="preserve"> MERGEFIELD DATE_CREATED \@ "dd"</w:instrText>
+      </w:r>
+      <w:r>
+        <w:rPr>
+          <w:rFonts w:ascii="Tahoma" w:hAnsi="Tahoma" w:cs="Tahoma"/>
+          <w:sz w:val="24"/>
+          <w:szCs w:val="24"/>
+        </w:rPr>
+        <w:fldChar w:fldCharType="separate"/>
+      </w:r>
+      <w:r>
+        <w:rPr>
+          <w:rFonts w:ascii="Tahoma" w:hAnsi="Tahoma" w:cs="Tahoma"/>
+          <w:noProof/>
+          <w:sz w:val="24"/>
+          <w:szCs w:val="24"/>
+        </w:rPr>
+        <w:t>31</w:t>
+      </w:r>
+      <w:r>
+        <w:rPr>
+          <w:rFonts w:ascii="Tahoma" w:hAnsi="Tahoma" w:cs="Tahoma"/>
+          <w:sz w:val="24"/>
+          <w:szCs w:val="24"/>
+        </w:rPr>
+        <w:fldChar w:fldCharType="end"/>
       </w:r>
       <w:r>
         <w:rPr>
@@ -3324,7 +3439,7 @@
           <w:szCs w:val="24"/>
           <w:vertAlign w:val="superscript"/>
         </w:rPr>
-        <w:t>nd</w:t>
+        <w:t>st</w:t>
       </w:r>
       <w:r>
         <w:rPr>
@@ -3334,7 +3449,7 @@
         </w:rPr>
         <w:t xml:space="preserve"> day of </w:t>
       </w:r>
-      <w:bookmarkStart w:id="0" w:name="_Hlk128565268"/>
+      <w:bookmarkStart w:id="1" w:name="_Hlk128565268"/>
       <w:r>
         <w:rPr>
           <w:rFonts w:ascii="Tahoma" w:hAnsi="Tahoma" w:cs="Tahoma"/>
@@ -3425,14 +3540,32 @@
         </w:rPr>
         <w:fldChar w:fldCharType="end"/>
       </w:r>
-      <w:bookmarkEnd w:id="0"/>
-      <w:r>
-        <w:rPr>
-          <w:rFonts w:ascii="Tahoma" w:hAnsi="Tahoma" w:cs="Tahoma"/>
-          <w:sz w:val="24"/>
-          <w:szCs w:val="24"/>
-        </w:rPr>
-        <w:t xml:space="preserve"> at Tagaytay City.</w:t>
+      <w:bookmarkEnd w:id="1"/>
+      <w:r>
+        <w:rPr>
+          <w:rFonts w:ascii="Tahoma" w:hAnsi="Tahoma" w:cs="Tahoma"/>
+          <w:sz w:val="24"/>
+          <w:szCs w:val="24"/>
+        </w:rPr>
+        <w:t xml:space="preserve"> at </w:t>
+      </w:r>
+      <w:proofErr w:type="spellStart"/>
+      <w:r>
+        <w:rPr>
+          <w:rFonts w:ascii="Tahoma" w:hAnsi="Tahoma" w:cs="Tahoma"/>
+          <w:sz w:val="24"/>
+          <w:szCs w:val="24"/>
+        </w:rPr>
+        <w:t>Tagaytay</w:t>
+      </w:r>
+      <w:proofErr w:type="spellEnd"/>
+      <w:r>
+        <w:rPr>
+          <w:rFonts w:ascii="Tahoma" w:hAnsi="Tahoma" w:cs="Tahoma"/>
+          <w:sz w:val="24"/>
+          <w:szCs w:val="24"/>
+        </w:rPr>
+        <w:t xml:space="preserve"> City.</w:t>
       </w:r>
     </w:p>
     <w:p>
@@ -3641,7 +3774,7 @@
           </mc:Choice>
           <mc:Fallback>
             <w:pict>
-              <v:shape w14:anchorId="5C98F4C7" id="Text Box 10" o:spid="_x0000_s1030" type="#_x0000_t202" style="position:absolute;left:0;text-align:left;margin-left:327.3pt;margin-top:17.5pt;width:228.65pt;height:78.75pt;z-index:251665408;visibility:visible;mso-wrap-style:square;mso-width-percent:0;mso-height-percent:0;mso-wrap-distance-left:2.88pt;mso-wrap-distance-top:2.88pt;mso-wrap-distance-right:2.88pt;mso-wrap-distance-bottom:2.88pt;mso-position-horizontal:absolute;mso-position-horizontal-relative:text;mso-position-vertical:absolute;mso-position-vertical-relative:text;mso-width-percent:0;mso-height-percent:0;mso-width-relative:page;mso-height-relative:page;v-text-anchor:top" o:gfxdata="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" filled="f" fillcolor="#5b9bd5" stroked="f" strokecolor="black [0]" strokeweight="2pt">
+              <v:shape w14:anchorId="5C98F4C7" id="Text Box 10" o:spid="_x0000_s1030" type="#_x0000_t202" style="position:absolute;left:0;text-align:left;margin-left:327.3pt;margin-top:17.5pt;width:228.65pt;height:78.75pt;z-index:251665408;visibility:visible;mso-wrap-style:square;mso-width-percent:0;mso-height-percent:0;mso-wrap-distance-left:2.88pt;mso-wrap-distance-top:2.88pt;mso-wrap-distance-right:2.88pt;mso-wrap-distance-bottom:2.88pt;mso-position-horizontal:absolute;mso-position-horizontal-relative:text;mso-position-vertical:absolute;mso-position-vertical-relative:text;mso-width-percent:0;mso-height-percent:0;mso-width-relative:page;mso-height-relative:page;v-text-anchor:top" o:gfxdata="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" filled="f" fillcolor="#5b9bd5" stroked="f" strokecolor="black [0]" strokeweight="2pt">
                 <v:textbox inset="2.88pt,2.88pt,2.88pt,2.88pt">
                   <w:txbxContent>
                     <w:p>
@@ -3977,7 +4110,7 @@
           </mc:Choice>
           <mc:Fallback>
             <w:pict>
-              <v:shape w14:anchorId="7F69768A" id="Text Box 11" o:spid="_x0000_s1031" type="#_x0000_t202" style="position:absolute;margin-left:107.8pt;margin-top:19.85pt;width:228.65pt;height:129.5pt;z-index:251666432;visibility:visible;mso-wrap-style:square;mso-width-percent:0;mso-height-percent:0;mso-wrap-distance-left:2.88pt;mso-wrap-distance-top:2.88pt;mso-wrap-distance-right:2.88pt;mso-wrap-distance-bottom:2.88pt;mso-position-horizontal:absolute;mso-position-horizontal-relative:text;mso-position-vertical:absolute;mso-position-vertical-relative:text;mso-width-percent:0;mso-height-percent:0;mso-width-relative:page;mso-height-relative:page;v-text-anchor:top" o:gfxdata="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" filled="f" fillcolor="#5b9bd5" stroked="f" strokecolor="black [0]" strokeweight="2pt">
+              <v:shape w14:anchorId="7F69768A" id="Text Box 11" o:spid="_x0000_s1031" type="#_x0000_t202" style="position:absolute;margin-left:107.8pt;margin-top:19.85pt;width:228.65pt;height:129.5pt;z-index:251666432;visibility:visible;mso-wrap-style:square;mso-width-percent:0;mso-height-percent:0;mso-wrap-distance-left:2.88pt;mso-wrap-distance-top:2.88pt;mso-wrap-distance-right:2.88pt;mso-wrap-distance-bottom:2.88pt;mso-position-horizontal:absolute;mso-position-horizontal-relative:text;mso-position-vertical:absolute;mso-position-vertical-relative:text;mso-width-percent:0;mso-height-percent:0;mso-width-relative:page;mso-height-relative:page;v-text-anchor:top" o:gfxdata="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" filled="f" fillcolor="#5b9bd5" stroked="f" strokecolor="black [0]" strokeweight="2pt">
                 <v:textbox inset="2.88pt,2.88pt,2.88pt,2.88pt">
                   <w:txbxContent>
                     <w:p>
@@ -4154,7 +4287,7 @@
 </file>
 
 <file path=word/endnotes.xml><?xml version="1.0" encoding="utf-8"?>
-<w:endnotes xmlns:wpc="http://schemas.microsoft.com/office/word/2010/wordprocessingCanvas" xmlns:cx="http://schemas.microsoft.com/office/drawing/2014/chartex" xmlns:cx1="http://schemas.microsoft.com/office/drawing/2015/9/8/chartex" xmlns:cx2="http://schemas.microsoft.com/office/drawing/2015/10/21/chartex" xmlns:cx3="http://schemas.microsoft.com/office/drawing/2016/5/9/chartex" xmlns:cx4="http://schemas.microsoft.com/office/drawing/2016/5/10/chartex" xmlns:cx5="http://schemas.microsoft.com/office/drawing/2016/5/11/chartex" xmlns:cx6="http://schemas.microsoft.com/office/drawing/2016/5/12/chartex" xmlns:cx7="http://schemas.microsoft.com/office/drawing/2016/5/13/chartex" xmlns:cx8="http://schemas.microsoft.com/office/drawing/2016/5/14/chartex" xmlns:mc="http://schemas.openxmlformats.org/markup-compatibility/2006" xmlns:aink="http://schemas.microsoft.com/office/drawing/2016/ink" xmlns:am3d="http://schemas.microsoft.com/office/drawing/2017/model3d" xmlns:o="urn:schemas-microsoft-com:office:office" xmlns:oel="http://schemas.microsoft.com/office/2019/extlst" xmlns:r="http://schemas.openxmlformats.org/officeDocument/2006/relationships" xmlns:m="http://schemas.openxmlformats.org/officeDocument/2006/math" xmlns:v="urn:schemas-microsoft-com:vml" xmlns:wp14="http://schemas.microsoft.com/office/word/2010/wordprocessingDrawing" xmlns:wp="http://schemas.openxmlformats.org/drawingml/2006/wordprocessingDrawing" xmlns:w10="urn:schemas-microsoft-com:office:word" xmlns:w="http://schemas.openxmlformats.org/wordprocessingml/2006/main" xmlns:w14="http://schemas.microsoft.com/office/word/2010/wordml" xmlns:w15="http://schemas.microsoft.com/office/word/2012/wordml" xmlns:w16cex="http://schemas.microsoft.com/office/word/2018/wordml/cex" xmlns:w16cid="http://schemas.microsoft.com/office/word/2016/wordml/cid" xmlns:w16="http://schemas.microsoft.com/office/word/2018/wordml" xmlns:w16sdtdh="http://schemas.microsoft.com/office/word/2020/wordml/sdtdatahash" xmlns:w16se="http://schemas.microsoft.com/office/word/2015/wordml/symex" xmlns:wpg="http://schemas.microsoft.com/office/word/2010/wordprocessingGroup" xmlns:wpi="http://schemas.microsoft.com/office/word/2010/wordprocessingInk" xmlns:wne="http://schemas.microsoft.com/office/word/2006/wordml" xmlns:wps="http://schemas.microsoft.com/office/word/2010/wordprocessingShape" mc:Ignorable="w14 w15 w16se w16cid w16 w16cex w16sdtdh wp14">
+<w:endnotes xmlns:wpc="http://schemas.microsoft.com/office/word/2010/wordprocessingCanvas" xmlns:mc="http://schemas.openxmlformats.org/markup-compatibility/2006" xmlns:o="urn:schemas-microsoft-com:office:office" xmlns:r="http://schemas.openxmlformats.org/officeDocument/2006/relationships" xmlns:m="http://schemas.openxmlformats.org/officeDocument/2006/math" xmlns:v="urn:schemas-microsoft-com:vml" xmlns:wp14="http://schemas.microsoft.com/office/word/2010/wordprocessingDrawing" xmlns:wp="http://schemas.openxmlformats.org/drawingml/2006/wordprocessingDrawing" xmlns:w10="urn:schemas-microsoft-com:office:word" xmlns:w="http://schemas.openxmlformats.org/wordprocessingml/2006/main" xmlns:w14="http://schemas.microsoft.com/office/word/2010/wordml" xmlns:w15="http://schemas.microsoft.com/office/word/2012/wordml" xmlns:wpg="http://schemas.microsoft.com/office/word/2010/wordprocessingGroup" xmlns:wpi="http://schemas.microsoft.com/office/word/2010/wordprocessingInk" xmlns:wne="http://schemas.microsoft.com/office/word/2006/wordml" xmlns:wps="http://schemas.microsoft.com/office/word/2010/wordprocessingShape" mc:Ignorable="w14 w15 wp14">
   <w:endnote w:type="separator" w:id="-1">
     <w:p>
       <w:pPr>
@@ -4179,7 +4312,7 @@
 </file>
 
 <file path=word/footnotes.xml><?xml version="1.0" encoding="utf-8"?>
-<w:footnotes xmlns:wpc="http://schemas.microsoft.com/office/word/2010/wordprocessingCanvas" xmlns:cx="http://schemas.microsoft.com/office/drawing/2014/chartex" xmlns:cx1="http://schemas.microsoft.com/office/drawing/2015/9/8/chartex" xmlns:cx2="http://schemas.microsoft.com/office/drawing/2015/10/21/chartex" xmlns:cx3="http://schemas.microsoft.com/office/drawing/2016/5/9/chartex" xmlns:cx4="http://schemas.microsoft.com/office/drawing/2016/5/10/chartex" xmlns:cx5="http://schemas.microsoft.com/office/drawing/2016/5/11/chartex" xmlns:cx6="http://schemas.microsoft.com/office/drawing/2016/5/12/chartex" xmlns:cx7="http://schemas.microsoft.com/office/drawing/2016/5/13/chartex" xmlns:cx8="http://schemas.microsoft.com/office/drawing/2016/5/14/chartex" xmlns:mc="http://schemas.openxmlformats.org/markup-compatibility/2006" xmlns:aink="http://schemas.microsoft.com/office/drawing/2016/ink" xmlns:am3d="http://schemas.microsoft.com/office/drawing/2017/model3d" xmlns:o="urn:schemas-microsoft-com:office:office" xmlns:oel="http://schemas.microsoft.com/office/2019/extlst" xmlns:r="http://schemas.openxmlformats.org/officeDocument/2006/relationships" xmlns:m="http://schemas.openxmlformats.org/officeDocument/2006/math" xmlns:v="urn:schemas-microsoft-com:vml" xmlns:wp14="http://schemas.microsoft.com/office/word/2010/wordprocessingDrawing" xmlns:wp="http://schemas.openxmlformats.org/drawingml/2006/wordprocessingDrawing" xmlns:w10="urn:schemas-microsoft-com:office:word" xmlns:w="http://schemas.openxmlformats.org/wordprocessingml/2006/main" xmlns:w14="http://schemas.microsoft.com/office/word/2010/wordml" xmlns:w15="http://schemas.microsoft.com/office/word/2012/wordml" xmlns:w16cex="http://schemas.microsoft.com/office/word/2018/wordml/cex" xmlns:w16cid="http://schemas.microsoft.com/office/word/2016/wordml/cid" xmlns:w16="http://schemas.microsoft.com/office/word/2018/wordml" xmlns:w16sdtdh="http://schemas.microsoft.com/office/word/2020/wordml/sdtdatahash" xmlns:w16se="http://schemas.microsoft.com/office/word/2015/wordml/symex" xmlns:wpg="http://schemas.microsoft.com/office/word/2010/wordprocessingGroup" xmlns:wpi="http://schemas.microsoft.com/office/word/2010/wordprocessingInk" xmlns:wne="http://schemas.microsoft.com/office/word/2006/wordml" xmlns:wps="http://schemas.microsoft.com/office/word/2010/wordprocessingShape" mc:Ignorable="w14 w15 w16se w16cid w16 w16cex w16sdtdh wp14">
+<w:footnotes xmlns:wpc="http://schemas.microsoft.com/office/word/2010/wordprocessingCanvas" xmlns:mc="http://schemas.openxmlformats.org/markup-compatibility/2006" xmlns:o="urn:schemas-microsoft-com:office:office" xmlns:r="http://schemas.openxmlformats.org/officeDocument/2006/relationships" xmlns:m="http://schemas.openxmlformats.org/officeDocument/2006/math" xmlns:v="urn:schemas-microsoft-com:vml" xmlns:wp14="http://schemas.microsoft.com/office/word/2010/wordprocessingDrawing" xmlns:wp="http://schemas.openxmlformats.org/drawingml/2006/wordprocessingDrawing" xmlns:w10="urn:schemas-microsoft-com:office:word" xmlns:w="http://schemas.openxmlformats.org/wordprocessingml/2006/main" xmlns:w14="http://schemas.microsoft.com/office/word/2010/wordml" xmlns:w15="http://schemas.microsoft.com/office/word/2012/wordml" xmlns:wpg="http://schemas.microsoft.com/office/word/2010/wordprocessingGroup" xmlns:wpi="http://schemas.microsoft.com/office/word/2010/wordprocessingInk" xmlns:wne="http://schemas.microsoft.com/office/word/2006/wordml" xmlns:wps="http://schemas.microsoft.com/office/word/2010/wordprocessingShape" mc:Ignorable="w14 w15 wp14">
   <w:footnote w:type="separator" w:id="-1">
     <w:p>
       <w:pPr>
@@ -4204,7 +4337,7 @@
 </file>
 
 <file path=word/header1.xml><?xml version="1.0" encoding="utf-8"?>
-<w:hdr xmlns:wpc="http://schemas.microsoft.com/office/word/2010/wordprocessingCanvas" xmlns:cx="http://schemas.microsoft.com/office/drawing/2014/chartex" xmlns:cx1="http://schemas.microsoft.com/office/drawing/2015/9/8/chartex" xmlns:cx2="http://schemas.microsoft.com/office/drawing/2015/10/21/chartex" xmlns:cx3="http://schemas.microsoft.com/office/drawing/2016/5/9/chartex" xmlns:cx4="http://schemas.microsoft.com/office/drawing/2016/5/10/chartex" xmlns:cx5="http://schemas.microsoft.com/office/drawing/2016/5/11/chartex" xmlns:cx6="http://schemas.microsoft.com/office/drawing/2016/5/12/chartex" xmlns:cx7="http://schemas.microsoft.com/office/drawing/2016/5/13/chartex" xmlns:cx8="http://schemas.microsoft.com/office/drawing/2016/5/14/chartex" xmlns:mc="http://schemas.openxmlformats.org/markup-compatibility/2006" xmlns:aink="http://schemas.microsoft.com/office/drawing/2016/ink" xmlns:am3d="http://schemas.microsoft.com/office/drawing/2017/model3d" xmlns:o="urn:schemas-microsoft-com:office:office" xmlns:oel="http://schemas.microsoft.com/office/2019/extlst" xmlns:r="http://schemas.openxmlformats.org/officeDocument/2006/relationships" xmlns:m="http://schemas.openxmlformats.org/officeDocument/2006/math" xmlns:v="urn:schemas-microsoft-com:vml" xmlns:wp14="http://schemas.microsoft.com/office/word/2010/wordprocessingDrawing" xmlns:wp="http://schemas.openxmlformats.org/drawingml/2006/wordprocessingDrawing" xmlns:w10="urn:schemas-microsoft-com:office:word" xmlns:w="http://schemas.openxmlformats.org/wordprocessingml/2006/main" xmlns:w14="http://schemas.microsoft.com/office/word/2010/wordml" xmlns:w15="http://schemas.microsoft.com/office/word/2012/wordml" xmlns:w16cex="http://schemas.microsoft.com/office/word/2018/wordml/cex" xmlns:w16cid="http://schemas.microsoft.com/office/word/2016/wordml/cid" xmlns:w16="http://schemas.microsoft.com/office/word/2018/wordml" xmlns:w16sdtdh="http://schemas.microsoft.com/office/word/2020/wordml/sdtdatahash" xmlns:w16se="http://schemas.microsoft.com/office/word/2015/wordml/symex" xmlns:wpg="http://schemas.microsoft.com/office/word/2010/wordprocessingGroup" xmlns:wpi="http://schemas.microsoft.com/office/word/2010/wordprocessingInk" xmlns:wne="http://schemas.microsoft.com/office/word/2006/wordml" xmlns:wps="http://schemas.microsoft.com/office/word/2010/wordprocessingShape" mc:Ignorable="w14 w15 w16se w16cid w16 w16cex w16sdtdh wp14">
+<w:hdr xmlns:wpc="http://schemas.microsoft.com/office/word/2010/wordprocessingCanvas" xmlns:mc="http://schemas.openxmlformats.org/markup-compatibility/2006" xmlns:o="urn:schemas-microsoft-com:office:office" xmlns:r="http://schemas.openxmlformats.org/officeDocument/2006/relationships" xmlns:m="http://schemas.openxmlformats.org/officeDocument/2006/math" xmlns:v="urn:schemas-microsoft-com:vml" xmlns:wp14="http://schemas.microsoft.com/office/word/2010/wordprocessingDrawing" xmlns:wp="http://schemas.openxmlformats.org/drawingml/2006/wordprocessingDrawing" xmlns:w10="urn:schemas-microsoft-com:office:word" xmlns:w="http://schemas.openxmlformats.org/wordprocessingml/2006/main" xmlns:w14="http://schemas.microsoft.com/office/word/2010/wordml" xmlns:w15="http://schemas.microsoft.com/office/word/2012/wordml" xmlns:wpg="http://schemas.microsoft.com/office/word/2010/wordprocessingGroup" xmlns:wpi="http://schemas.microsoft.com/office/word/2010/wordprocessingInk" xmlns:wne="http://schemas.microsoft.com/office/word/2006/wordml" xmlns:wps="http://schemas.microsoft.com/office/word/2010/wordprocessingShape" mc:Ignorable="w14 w15 wp14">
   <w:p>
     <w:pPr>
       <w:pStyle w:val="Header"/>
@@ -4477,7 +4610,7 @@
               <v:stroke joinstyle="miter"/>
               <v:path gradientshapeok="t" o:connecttype="rect"/>
             </v:shapetype>
-            <v:shape id="Text Box 3" o:spid="_x0000_s1032" type="#_x0000_t202" style="position:absolute;margin-left:98.75pt;margin-top:-21.8pt;width:342.45pt;height:77.9pt;z-index:251658240;visibility:visible;mso-wrap-style:square;mso-width-percent:0;mso-height-percent:0;mso-wrap-distance-left:2.88pt;mso-wrap-distance-top:2.88pt;mso-wrap-distance-right:2.88pt;mso-wrap-distance-bottom:2.88pt;mso-position-horizontal:absolute;mso-position-horizontal-relative:margin;mso-position-vertical:absolute;mso-position-vertical-relative:text;mso-width-percent:0;mso-height-percent:0;mso-width-relative:page;mso-height-relative:page;v-text-anchor:top" o:gfxdata="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" filled="f" fillcolor="#1f497d" stroked="f" strokecolor="black [0]" strokeweight="2pt">
+            <v:shape id="Text Box 3" o:spid="_x0000_s1032" type="#_x0000_t202" style="position:absolute;margin-left:98.75pt;margin-top:-21.8pt;width:342.45pt;height:77.9pt;z-index:251658240;visibility:visible;mso-wrap-style:square;mso-width-percent:0;mso-height-percent:0;mso-wrap-distance-left:2.88pt;mso-wrap-distance-top:2.88pt;mso-wrap-distance-right:2.88pt;mso-wrap-distance-bottom:2.88pt;mso-position-horizontal:absolute;mso-position-horizontal-relative:margin;mso-position-vertical:absolute;mso-position-vertical-relative:text;mso-width-percent:0;mso-height-percent:0;mso-width-relative:page;mso-height-relative:page;v-text-anchor:top" o:gfxdata="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" filled="f" fillcolor="#1f497d" stroked="f" strokecolor="black [0]" strokeweight="2pt">
               <v:textbox inset="2.88pt,2.88pt,2.88pt,2.88pt">
                 <w:txbxContent>
                   <w:p>
@@ -4661,7 +4794,7 @@
             </wp:anchor>
           </w:drawing>
         </mc:Choice>
-        <mc:Fallback>
+        <mc:Fallback xmlns:cx="http://schemas.microsoft.com/office/drawing/2014/chartex" xmlns:cx1="http://schemas.microsoft.com/office/drawing/2015/9/8/chartex" xmlns:cx2="http://schemas.microsoft.com/office/drawing/2015/10/21/chartex" xmlns:cx3="http://schemas.microsoft.com/office/drawing/2016/5/9/chartex" xmlns:cx4="http://schemas.microsoft.com/office/drawing/2016/5/10/chartex" xmlns:cx5="http://schemas.microsoft.com/office/drawing/2016/5/11/chartex" xmlns:cx6="http://schemas.microsoft.com/office/drawing/2016/5/12/chartex" xmlns:cx7="http://schemas.microsoft.com/office/drawing/2016/5/13/chartex" xmlns:cx8="http://schemas.microsoft.com/office/drawing/2016/5/14/chartex" xmlns:aink="http://schemas.microsoft.com/office/drawing/2016/ink" xmlns:am3d="http://schemas.microsoft.com/office/drawing/2017/model3d" xmlns:oel="http://schemas.microsoft.com/office/2019/extlst" xmlns:w16cex="http://schemas.microsoft.com/office/word/2018/wordml/cex" xmlns:w16cid="http://schemas.microsoft.com/office/word/2016/wordml/cid" xmlns:w16="http://schemas.microsoft.com/office/word/2018/wordml" xmlns:w16sdtdh="http://schemas.microsoft.com/office/word/2020/wordml/sdtdatahash" xmlns:w16se="http://schemas.microsoft.com/office/word/2015/wordml/symex">
           <w:pict>
             <v:line w14:anchorId="352CB664" id="Straight Connector 5" o:spid="_x0000_s1026" style="position:absolute;z-index:251662336;visibility:visible;mso-wrap-style:square;mso-wrap-distance-left:9pt;mso-wrap-distance-top:0;mso-wrap-distance-right:9pt;mso-wrap-distance-bottom:0;mso-position-horizontal:absolute;mso-position-horizontal-relative:text;mso-position-vertical:absolute;mso-position-vertical-relative:text" from="0,8.65pt" to="538.8pt,8.65pt" o:gfxdata="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" strokecolor="black [3213]" strokeweight="3pt">
               <v:stroke joinstyle="miter"/>
@@ -5867,7 +6000,7 @@
         </mc:Choice>
         <mc:Fallback>
           <w:pict>
-            <v:shape w14:anchorId="1E766DB2" id="Text Box 1" o:spid="_x0000_s1033" type="#_x0000_t202" style="position:absolute;margin-left:-11.5pt;margin-top:12.75pt;width:109.7pt;height:659.55pt;z-index:251659264;visibility:visible;mso-wrap-style:square;mso-width-percent:0;mso-height-percent:0;mso-wrap-distance-left:9pt;mso-wrap-distance-top:0;mso-wrap-distance-right:9pt;mso-wrap-distance-bottom:0;mso-position-horizontal:absolute;mso-position-horizontal-relative:text;mso-position-vertical:absolute;mso-position-vertical-relative:text;mso-width-percent:0;mso-height-percent:0;mso-width-relative:page;mso-height-relative:page;v-text-anchor:top" o:gfxdata="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" filled="f" fillcolor="#cff" strokecolor="white">
+            <v:shape w14:anchorId="1E766DB2" id="Text Box 1" o:spid="_x0000_s1033" type="#_x0000_t202" style="position:absolute;margin-left:-11.5pt;margin-top:12.75pt;width:109.7pt;height:659.55pt;z-index:251659264;visibility:visible;mso-wrap-style:square;mso-width-percent:0;mso-height-percent:0;mso-wrap-distance-left:9pt;mso-wrap-distance-top:0;mso-wrap-distance-right:9pt;mso-wrap-distance-bottom:0;mso-position-horizontal:absolute;mso-position-horizontal-relative:text;mso-position-vertical:absolute;mso-position-vertical-relative:text;mso-width-percent:0;mso-height-percent:0;mso-width-relative:page;mso-height-relative:page;v-text-anchor:top" o:gfxdata="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" filled="f" fillcolor="#cff" strokecolor="white">
               <v:fill color2="#9cf" rotate="t" angle="90" focus="100%" type="gradient"/>
               <v:textbox>
                 <w:txbxContent>
@@ -7040,7 +7173,7 @@
             </wp:anchor>
           </w:drawing>
         </mc:Choice>
-        <mc:Fallback>
+        <mc:Fallback xmlns:cx="http://schemas.microsoft.com/office/drawing/2014/chartex" xmlns:cx1="http://schemas.microsoft.com/office/drawing/2015/9/8/chartex" xmlns:cx2="http://schemas.microsoft.com/office/drawing/2015/10/21/chartex" xmlns:cx3="http://schemas.microsoft.com/office/drawing/2016/5/9/chartex" xmlns:cx4="http://schemas.microsoft.com/office/drawing/2016/5/10/chartex" xmlns:cx5="http://schemas.microsoft.com/office/drawing/2016/5/11/chartex" xmlns:cx6="http://schemas.microsoft.com/office/drawing/2016/5/12/chartex" xmlns:cx7="http://schemas.microsoft.com/office/drawing/2016/5/13/chartex" xmlns:cx8="http://schemas.microsoft.com/office/drawing/2016/5/14/chartex" xmlns:aink="http://schemas.microsoft.com/office/drawing/2016/ink" xmlns:am3d="http://schemas.microsoft.com/office/drawing/2017/model3d" xmlns:oel="http://schemas.microsoft.com/office/2019/extlst" xmlns:w16cex="http://schemas.microsoft.com/office/word/2018/wordml/cex" xmlns:w16cid="http://schemas.microsoft.com/office/word/2016/wordml/cid" xmlns:w16="http://schemas.microsoft.com/office/word/2018/wordml" xmlns:w16sdtdh="http://schemas.microsoft.com/office/word/2020/wordml/sdtdatahash" xmlns:w16se="http://schemas.microsoft.com/office/word/2015/wordml/symex">
           <w:pict>
             <v:line w14:anchorId="5FEE74F5" id="Straight Connector 6" o:spid="_x0000_s1026" style="position:absolute;z-index:251664384;visibility:visible;mso-wrap-style:square;mso-wrap-distance-left:9pt;mso-wrap-distance-top:0;mso-wrap-distance-right:9pt;mso-wrap-distance-bottom:0;mso-position-horizontal:absolute;mso-position-horizontal-relative:text;mso-position-vertical:absolute;mso-position-vertical-relative:text" from="0,2.25pt" to="538.8pt,2.25pt" o:gfxdata="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" strokecolor="black [3213]" strokeweight="3pt">
               <v:stroke joinstyle="miter"/>
@@ -7059,8 +7192,8 @@
 </file>
 
 <file path=word/numbering.xml><?xml version="1.0" encoding="utf-8"?>
-<w:numbering xmlns:wpc="http://schemas.microsoft.com/office/word/2010/wordprocessingCanvas" xmlns:cx="http://schemas.microsoft.com/office/drawing/2014/chartex" xmlns:cx1="http://schemas.microsoft.com/office/drawing/2015/9/8/chartex" xmlns:cx2="http://schemas.microsoft.com/office/drawing/2015/10/21/chartex" xmlns:cx3="http://schemas.microsoft.com/office/drawing/2016/5/9/chartex" xmlns:cx4="http://schemas.microsoft.com/office/drawing/2016/5/10/chartex" xmlns:cx5="http://schemas.microsoft.com/office/drawing/2016/5/11/chartex" xmlns:cx6="http://schemas.microsoft.com/office/drawing/2016/5/12/chartex" xmlns:cx7="http://schemas.microsoft.com/office/drawing/2016/5/13/chartex" xmlns:cx8="http://schemas.microsoft.com/office/drawing/2016/5/14/chartex" xmlns:mc="http://schemas.openxmlformats.org/markup-compatibility/2006" xmlns:aink="http://schemas.microsoft.com/office/drawing/2016/ink" xmlns:am3d="http://schemas.microsoft.com/office/drawing/2017/model3d" xmlns:o="urn:schemas-microsoft-com:office:office" xmlns:oel="http://schemas.microsoft.com/office/2019/extlst" xmlns:r="http://schemas.openxmlformats.org/officeDocument/2006/relationships" xmlns:m="http://schemas.openxmlformats.org/officeDocument/2006/math" xmlns:v="urn:schemas-microsoft-com:vml" xmlns:wp14="http://schemas.microsoft.com/office/word/2010/wordprocessingDrawing" xmlns:wp="http://schemas.openxmlformats.org/drawingml/2006/wordprocessingDrawing" xmlns:w10="urn:schemas-microsoft-com:office:word" xmlns:w="http://schemas.openxmlformats.org/wordprocessingml/2006/main" xmlns:w14="http://schemas.microsoft.com/office/word/2010/wordml" xmlns:w15="http://schemas.microsoft.com/office/word/2012/wordml" xmlns:w16cex="http://schemas.microsoft.com/office/word/2018/wordml/cex" xmlns:w16cid="http://schemas.microsoft.com/office/word/2016/wordml/cid" xmlns:w16="http://schemas.microsoft.com/office/word/2018/wordml" xmlns:w16sdtdh="http://schemas.microsoft.com/office/word/2020/wordml/sdtdatahash" xmlns:w16se="http://schemas.microsoft.com/office/word/2015/wordml/symex" xmlns:wpg="http://schemas.microsoft.com/office/word/2010/wordprocessingGroup" xmlns:wpi="http://schemas.microsoft.com/office/word/2010/wordprocessingInk" xmlns:wne="http://schemas.microsoft.com/office/word/2006/wordml" xmlns:wps="http://schemas.microsoft.com/office/word/2010/wordprocessingShape" mc:Ignorable="w14 w15 w16se w16cid w16 w16cex w16sdtdh wp14">
-  <w:abstractNum w:abstractNumId="0" w15:restartNumberingAfterBreak="0">
+<w:numbering xmlns:wpc="http://schemas.microsoft.com/office/word/2010/wordprocessingCanvas" xmlns:mc="http://schemas.openxmlformats.org/markup-compatibility/2006" xmlns:o="urn:schemas-microsoft-com:office:office" xmlns:r="http://schemas.openxmlformats.org/officeDocument/2006/relationships" xmlns:m="http://schemas.openxmlformats.org/officeDocument/2006/math" xmlns:v="urn:schemas-microsoft-com:vml" xmlns:wp14="http://schemas.microsoft.com/office/word/2010/wordprocessingDrawing" xmlns:wp="http://schemas.openxmlformats.org/drawingml/2006/wordprocessingDrawing" xmlns:w10="urn:schemas-microsoft-com:office:word" xmlns:w="http://schemas.openxmlformats.org/wordprocessingml/2006/main" xmlns:w14="http://schemas.microsoft.com/office/word/2010/wordml" xmlns:w15="http://schemas.microsoft.com/office/word/2012/wordml" xmlns:wpg="http://schemas.microsoft.com/office/word/2010/wordprocessingGroup" xmlns:wpi="http://schemas.microsoft.com/office/word/2010/wordprocessingInk" xmlns:wne="http://schemas.microsoft.com/office/word/2006/wordml" xmlns:wps="http://schemas.microsoft.com/office/word/2010/wordprocessingShape" mc:Ignorable="w14 w15 wp14">
+  <w:abstractNum w:abstractNumId="0">
     <w:nsid w:val="49021155"/>
     <w:multiLevelType w:val="hybridMultilevel"/>
     <w:tmpl w:val="296C6A10"/>
@@ -7173,14 +7306,14 @@
       </w:rPr>
     </w:lvl>
   </w:abstractNum>
-  <w:num w:numId="1" w16cid:durableId="40129112">
+  <w:num w:numId="1">
     <w:abstractNumId w:val="0"/>
   </w:num>
 </w:numbering>
 </file>
 
 <file path=word/styles.xml><?xml version="1.0" encoding="utf-8"?>
-<w:styles xmlns:mc="http://schemas.openxmlformats.org/markup-compatibility/2006" xmlns:r="http://schemas.openxmlformats.org/officeDocument/2006/relationships" xmlns:w="http://schemas.openxmlformats.org/wordprocessingml/2006/main" xmlns:w14="http://schemas.microsoft.com/office/word/2010/wordml" xmlns:w15="http://schemas.microsoft.com/office/word/2012/wordml" xmlns:w16cex="http://schemas.microsoft.com/office/word/2018/wordml/cex" xmlns:w16cid="http://schemas.microsoft.com/office/word/2016/wordml/cid" xmlns:w16="http://schemas.microsoft.com/office/word/2018/wordml" xmlns:w16sdtdh="http://schemas.microsoft.com/office/word/2020/wordml/sdtdatahash" xmlns:w16se="http://schemas.microsoft.com/office/word/2015/wordml/symex" mc:Ignorable="w14 w15 w16se w16cid w16 w16cex w16sdtdh">
+<w:styles xmlns:mc="http://schemas.openxmlformats.org/markup-compatibility/2006" xmlns:r="http://schemas.openxmlformats.org/officeDocument/2006/relationships" xmlns:w="http://schemas.openxmlformats.org/wordprocessingml/2006/main" xmlns:w14="http://schemas.microsoft.com/office/word/2010/wordml" xmlns:w15="http://schemas.microsoft.com/office/word/2012/wordml" mc:Ignorable="w14 w15">
   <w:docDefaults>
     <w:rPrDefault>
       <w:rPr>
@@ -7196,7 +7329,7 @@
       </w:pPr>
     </w:pPrDefault>
   </w:docDefaults>
-  <w:latentStyles w:defLockedState="0" w:defUIPriority="99" w:defSemiHidden="0" w:defUnhideWhenUsed="0" w:defQFormat="0" w:count="376">
+  <w:latentStyles w:defLockedState="0" w:defUIPriority="99" w:defSemiHidden="0" w:defUnhideWhenUsed="0" w:defQFormat="0" w:count="371">
     <w:lsdException w:name="Normal" w:uiPriority="0" w:qFormat="1"/>
     <w:lsdException w:name="heading 1" w:uiPriority="9" w:qFormat="1"/>
     <w:lsdException w:name="heading 2" w:semiHidden="1" w:uiPriority="9" w:unhideWhenUsed="1" w:qFormat="1"/>
@@ -7568,11 +7701,6 @@
     <w:lsdException w:name="List Table 5 Dark Accent 6" w:uiPriority="50"/>
     <w:lsdException w:name="List Table 6 Colorful Accent 6" w:uiPriority="51"/>
     <w:lsdException w:name="List Table 7 Colorful Accent 6" w:uiPriority="52"/>
-    <w:lsdException w:name="Mention" w:semiHidden="1" w:unhideWhenUsed="1"/>
-    <w:lsdException w:name="Smart Hyperlink" w:semiHidden="1" w:unhideWhenUsed="1"/>
-    <w:lsdException w:name="Hashtag" w:semiHidden="1" w:unhideWhenUsed="1"/>
-    <w:lsdException w:name="Unresolved Mention" w:semiHidden="1" w:unhideWhenUsed="1"/>
-    <w:lsdException w:name="Smart Link" w:semiHidden="1" w:unhideWhenUsed="1"/>
   </w:latentStyles>
   <w:style w:type="paragraph" w:default="1" w:styleId="Normal">
     <w:name w:val="Normal"/>
@@ -7690,6 +7818,40 @@
       <w:ind w:left="720"/>
       <w:contextualSpacing/>
     </w:pPr>
+  </w:style>
+  <w:style w:type="paragraph" w:styleId="BalloonText">
+    <w:name w:val="Balloon Text"/>
+    <w:basedOn w:val="Normal"/>
+    <w:link w:val="BalloonTextChar"/>
+    <w:uiPriority w:val="99"/>
+    <w:semiHidden/>
+    <w:unhideWhenUsed/>
+    <w:rsid w:val="004B1E59"/>
+    <w:pPr>
+      <w:spacing w:after="0" w:line="240" w:lineRule="auto"/>
+    </w:pPr>
+    <w:rPr>
+      <w:rFonts w:ascii="Segoe UI" w:hAnsi="Segoe UI" w:cs="Segoe UI"/>
+      <w:sz w:val="18"/>
+      <w:szCs w:val="18"/>
+    </w:rPr>
+  </w:style>
+  <w:style w:type="character" w:customStyle="1" w:styleId="BalloonTextChar">
+    <w:name w:val="Balloon Text Char"/>
+    <w:basedOn w:val="DefaultParagraphFont"/>
+    <w:link w:val="BalloonText"/>
+    <w:uiPriority w:val="99"/>
+    <w:semiHidden/>
+    <w:rsid w:val="004B1E59"/>
+    <w:rPr>
+      <w:rFonts w:ascii="Segoe UI" w:eastAsia="Times New Roman" w:hAnsi="Segoe UI" w:cs="Segoe UI"/>
+      <w:color w:val="000000"/>
+      <w:kern w:val="28"/>
+      <w:sz w:val="18"/>
+      <w:szCs w:val="18"/>
+      <w14:ligatures w14:val="standard"/>
+      <w14:cntxtAlts/>
+    </w:rPr>
   </w:style>
 </w:styles>
 </file>
@@ -7994,7 +8156,7 @@
 </file>
 
 <file path=customXml/itemProps1.xml><?xml version="1.0" encoding="utf-8"?>
-<ds:datastoreItem xmlns:ds="http://schemas.openxmlformats.org/officeDocument/2006/customXml" ds:itemID="{4F41D30B-B2F6-4FEA-BF5B-90378087D2C5}">
+<ds:datastoreItem xmlns:ds="http://schemas.openxmlformats.org/officeDocument/2006/customXml" ds:itemID="{308D14C1-6613-4E26-B085-7CD9FF5D1124}">
   <ds:schemaRefs>
     <ds:schemaRef ds:uri="http://schemas.openxmlformats.org/officeDocument/2006/bibliography"/>
   </ds:schemaRefs>

</xml_diff>

<commit_message>
Update Leave Card 5/10/2023 11:17 AM
</commit_message>
<xml_diff>
--- a/SHARED FOLDER/LEAVE CERTIFICATION/CERTIFICATE OF LEAVE CREDTIS.docx
+++ b/SHARED FOLDER/LEAVE CERTIFICATION/CERTIFICATE OF LEAVE CREDTIS.docx
@@ -1,6 +1,6 @@
 
 <file path=word/document.xml><?xml version="1.0" encoding="utf-8"?>
-<w:document xmlns:wpc="http://schemas.microsoft.com/office/word/2010/wordprocessingCanvas" xmlns:mc="http://schemas.openxmlformats.org/markup-compatibility/2006" xmlns:o="urn:schemas-microsoft-com:office:office" xmlns:r="http://schemas.openxmlformats.org/officeDocument/2006/relationships" xmlns:m="http://schemas.openxmlformats.org/officeDocument/2006/math" xmlns:v="urn:schemas-microsoft-com:vml" xmlns:wp14="http://schemas.microsoft.com/office/word/2010/wordprocessingDrawing" xmlns:wp="http://schemas.openxmlformats.org/drawingml/2006/wordprocessingDrawing" xmlns:w10="urn:schemas-microsoft-com:office:word" xmlns:w="http://schemas.openxmlformats.org/wordprocessingml/2006/main" xmlns:w14="http://schemas.microsoft.com/office/word/2010/wordml" xmlns:w15="http://schemas.microsoft.com/office/word/2012/wordml" xmlns:wpg="http://schemas.microsoft.com/office/word/2010/wordprocessingGroup" xmlns:wpi="http://schemas.microsoft.com/office/word/2010/wordprocessingInk" xmlns:wne="http://schemas.microsoft.com/office/word/2006/wordml" xmlns:wps="http://schemas.microsoft.com/office/word/2010/wordprocessingShape" mc:Ignorable="w14 w15 wp14">
+<w:document xmlns:wpc="http://schemas.microsoft.com/office/word/2010/wordprocessingCanvas" xmlns:cx="http://schemas.microsoft.com/office/drawing/2014/chartex" xmlns:cx1="http://schemas.microsoft.com/office/drawing/2015/9/8/chartex" xmlns:cx2="http://schemas.microsoft.com/office/drawing/2015/10/21/chartex" xmlns:cx3="http://schemas.microsoft.com/office/drawing/2016/5/9/chartex" xmlns:cx4="http://schemas.microsoft.com/office/drawing/2016/5/10/chartex" xmlns:cx5="http://schemas.microsoft.com/office/drawing/2016/5/11/chartex" xmlns:cx6="http://schemas.microsoft.com/office/drawing/2016/5/12/chartex" xmlns:cx7="http://schemas.microsoft.com/office/drawing/2016/5/13/chartex" xmlns:cx8="http://schemas.microsoft.com/office/drawing/2016/5/14/chartex" xmlns:mc="http://schemas.openxmlformats.org/markup-compatibility/2006" xmlns:aink="http://schemas.microsoft.com/office/drawing/2016/ink" xmlns:am3d="http://schemas.microsoft.com/office/drawing/2017/model3d" xmlns:o="urn:schemas-microsoft-com:office:office" xmlns:oel="http://schemas.microsoft.com/office/2019/extlst" xmlns:r="http://schemas.openxmlformats.org/officeDocument/2006/relationships" xmlns:m="http://schemas.openxmlformats.org/officeDocument/2006/math" xmlns:v="urn:schemas-microsoft-com:vml" xmlns:wp14="http://schemas.microsoft.com/office/word/2010/wordprocessingDrawing" xmlns:wp="http://schemas.openxmlformats.org/drawingml/2006/wordprocessingDrawing" xmlns:w10="urn:schemas-microsoft-com:office:word" xmlns:w="http://schemas.openxmlformats.org/wordprocessingml/2006/main" xmlns:w14="http://schemas.microsoft.com/office/word/2010/wordml" xmlns:w15="http://schemas.microsoft.com/office/word/2012/wordml" xmlns:w16cex="http://schemas.microsoft.com/office/word/2018/wordml/cex" xmlns:w16cid="http://schemas.microsoft.com/office/word/2016/wordml/cid" xmlns:w16="http://schemas.microsoft.com/office/word/2018/wordml" xmlns:w16du="http://schemas.microsoft.com/office/word/2023/wordml/word16du" xmlns:w16sdtdh="http://schemas.microsoft.com/office/word/2020/wordml/sdtdatahash" xmlns:w16se="http://schemas.microsoft.com/office/word/2015/wordml/symex" xmlns:wpg="http://schemas.microsoft.com/office/word/2010/wordprocessingGroup" xmlns:wpi="http://schemas.microsoft.com/office/word/2010/wordprocessingInk" xmlns:wne="http://schemas.microsoft.com/office/word/2006/wordml" xmlns:wps="http://schemas.microsoft.com/office/word/2010/wordprocessingShape" mc:Ignorable="w14 w15 w16se w16cid w16 w16cex w16sdtdh wp14">
   <w:body>
     <w:p/>
     <w:p>
@@ -144,7 +144,7 @@
                 <v:stroke joinstyle="miter"/>
                 <v:path gradientshapeok="t" o:connecttype="rect"/>
               </v:shapetype>
-              <v:shape id="Text Box 2" o:spid="_x0000_s1026" type="#_x0000_t202" style="position:absolute;margin-left:69pt;margin-top:7.35pt;width:486.75pt;height:40.8pt;z-index:251658240;visibility:visible;mso-wrap-style:square;mso-width-percent:0;mso-height-percent:0;mso-wrap-distance-left:2.88pt;mso-wrap-distance-top:2.88pt;mso-wrap-distance-right:2.88pt;mso-wrap-distance-bottom:2.88pt;mso-position-horizontal:absolute;mso-position-horizontal-relative:margin;mso-position-vertical:absolute;mso-position-vertical-relative:text;mso-width-percent:0;mso-height-percent:0;mso-width-relative:page;mso-height-relative:page;v-text-anchor:top" o:gfxdata="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" filled="f" fillcolor="#1f497d" stroked="f" strokecolor="black [0]" strokeweight="2pt">
+              <v:shape id="Text Box 2" o:spid="_x0000_s1026" type="#_x0000_t202" style="position:absolute;margin-left:69pt;margin-top:7.35pt;width:486.75pt;height:40.8pt;z-index:251658240;visibility:visible;mso-wrap-style:square;mso-width-percent:0;mso-height-percent:0;mso-wrap-distance-left:2.88pt;mso-wrap-distance-top:2.88pt;mso-wrap-distance-right:2.88pt;mso-wrap-distance-bottom:2.88pt;mso-position-horizontal:absolute;mso-position-horizontal-relative:margin;mso-position-vertical:absolute;mso-position-vertical-relative:text;mso-width-percent:0;mso-height-percent:0;mso-width-relative:page;mso-height-relative:page;v-text-anchor:top" o:gfxdata="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" filled="f" fillcolor="#1f497d" stroked="f" strokecolor="black [0]" strokeweight="2pt">
                 <v:textbox inset="2.88pt,2.88pt,2.88pt,2.88pt">
                   <w:txbxContent>
                     <w:p>
@@ -422,25 +422,7 @@
           <w:sz w:val="24"/>
           <w:szCs w:val="24"/>
         </w:rPr>
-        <w:t xml:space="preserve"> at the City Government of </w:t>
-      </w:r>
-      <w:proofErr w:type="spellStart"/>
-      <w:r>
-        <w:rPr>
-          <w:rFonts w:ascii="Tahoma" w:hAnsi="Tahoma" w:cs="Tahoma"/>
-          <w:sz w:val="24"/>
-          <w:szCs w:val="24"/>
-        </w:rPr>
-        <w:t>Tagaytay</w:t>
-      </w:r>
-      <w:proofErr w:type="spellEnd"/>
-      <w:r>
-        <w:rPr>
-          <w:rFonts w:ascii="Tahoma" w:hAnsi="Tahoma" w:cs="Tahoma"/>
-          <w:sz w:val="24"/>
-          <w:szCs w:val="24"/>
-        </w:rPr>
-        <w:t xml:space="preserve"> </w:t>
+        <w:t xml:space="preserve"> at the City Government of Tagaytay </w:t>
       </w:r>
       <w:r>
         <w:rPr>
@@ -491,20 +473,7 @@
           <w:sz w:val="24"/>
           <w:szCs w:val="24"/>
         </w:rPr>
-        <w:t xml:space="preserve">Vice Mayor's </w:t>
-      </w:r>
-      <w:bookmarkStart w:id="0" w:name="_GoBack"/>
-      <w:bookmarkEnd w:id="0"/>
-      <w:r>
-        <w:rPr>
-          <w:rFonts w:ascii="Tahoma" w:hAnsi="Tahoma" w:cs="Tahoma"/>
-          <w:b/>
-          <w:bCs/>
-          <w:noProof/>
-          <w:sz w:val="24"/>
-          <w:szCs w:val="24"/>
-        </w:rPr>
-        <w:t>Office</w:t>
+        <w:t>Vice Mayor's Office</w:t>
       </w:r>
       <w:r>
         <w:rPr>
@@ -1466,25 +1435,7 @@
           <w:sz w:val="24"/>
           <w:szCs w:val="24"/>
         </w:rPr>
-        <w:t xml:space="preserve"> at </w:t>
-      </w:r>
-      <w:proofErr w:type="spellStart"/>
-      <w:r>
-        <w:rPr>
-          <w:rFonts w:ascii="Tahoma" w:hAnsi="Tahoma" w:cs="Tahoma"/>
-          <w:sz w:val="24"/>
-          <w:szCs w:val="24"/>
-        </w:rPr>
-        <w:t>Tagaytay</w:t>
-      </w:r>
-      <w:proofErr w:type="spellEnd"/>
-      <w:r>
-        <w:rPr>
-          <w:rFonts w:ascii="Tahoma" w:hAnsi="Tahoma" w:cs="Tahoma"/>
-          <w:sz w:val="24"/>
-          <w:szCs w:val="24"/>
-        </w:rPr>
-        <w:t xml:space="preserve"> City.</w:t>
+        <w:t xml:space="preserve"> at Tagaytay City.</w:t>
       </w:r>
     </w:p>
     <w:p>
@@ -1697,7 +1648,7 @@
           </mc:Choice>
           <mc:Fallback>
             <w:pict>
-              <v:shape w14:anchorId="1101F828" id="Text Box 7" o:spid="_x0000_s1027" type="#_x0000_t202" style="position:absolute;left:0;text-align:left;margin-left:327.3pt;margin-top:17.5pt;width:228.65pt;height:78.75pt;z-index:251660288;visibility:visible;mso-wrap-style:square;mso-width-percent:0;mso-height-percent:0;mso-wrap-distance-left:2.88pt;mso-wrap-distance-top:2.88pt;mso-wrap-distance-right:2.88pt;mso-wrap-distance-bottom:2.88pt;mso-position-horizontal:absolute;mso-position-horizontal-relative:text;mso-position-vertical:absolute;mso-position-vertical-relative:text;mso-width-percent:0;mso-height-percent:0;mso-width-relative:page;mso-height-relative:page;v-text-anchor:top" o:gfxdata="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" filled="f" fillcolor="#5b9bd5" stroked="f" strokecolor="black [0]" strokeweight="2pt">
+              <v:shape w14:anchorId="1101F828" id="Text Box 7" o:spid="_x0000_s1027" type="#_x0000_t202" style="position:absolute;left:0;text-align:left;margin-left:327.3pt;margin-top:17.5pt;width:228.65pt;height:78.75pt;z-index:251660288;visibility:visible;mso-wrap-style:square;mso-width-percent:0;mso-height-percent:0;mso-wrap-distance-left:2.88pt;mso-wrap-distance-top:2.88pt;mso-wrap-distance-right:2.88pt;mso-wrap-distance-bottom:2.88pt;mso-position-horizontal:absolute;mso-position-horizontal-relative:text;mso-position-vertical:absolute;mso-position-vertical-relative:text;mso-width-percent:0;mso-height-percent:0;mso-width-relative:page;mso-height-relative:page;v-text-anchor:top" o:gfxdata="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" filled="f" fillcolor="#5b9bd5" stroked="f" strokecolor="black [0]" strokeweight="2pt">
                 <v:textbox inset="2.88pt,2.88pt,2.88pt,2.88pt">
                   <w:txbxContent>
                     <w:p>
@@ -2042,7 +1993,7 @@
           </mc:Choice>
           <mc:Fallback>
             <w:pict>
-              <v:shape w14:anchorId="120264D5" id="Text Box 8" o:spid="_x0000_s1028" type="#_x0000_t202" style="position:absolute;margin-left:107.8pt;margin-top:19.85pt;width:228.65pt;height:129.5pt;z-index:251662336;visibility:visible;mso-wrap-style:square;mso-width-percent:0;mso-height-percent:0;mso-wrap-distance-left:2.88pt;mso-wrap-distance-top:2.88pt;mso-wrap-distance-right:2.88pt;mso-wrap-distance-bottom:2.88pt;mso-position-horizontal:absolute;mso-position-horizontal-relative:text;mso-position-vertical:absolute;mso-position-vertical-relative:text;mso-width-percent:0;mso-height-percent:0;mso-width-relative:page;mso-height-relative:page;v-text-anchor:top" o:gfxdata="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" filled="f" fillcolor="#5b9bd5" stroked="f" strokecolor="black [0]" strokeweight="2pt">
+              <v:shape w14:anchorId="120264D5" id="Text Box 8" o:spid="_x0000_s1028" type="#_x0000_t202" style="position:absolute;margin-left:107.8pt;margin-top:19.85pt;width:228.65pt;height:129.5pt;z-index:251662336;visibility:visible;mso-wrap-style:square;mso-width-percent:0;mso-height-percent:0;mso-wrap-distance-left:2.88pt;mso-wrap-distance-top:2.88pt;mso-wrap-distance-right:2.88pt;mso-wrap-distance-bottom:2.88pt;mso-position-horizontal:absolute;mso-position-horizontal-relative:text;mso-position-vertical:absolute;mso-position-vertical-relative:text;mso-width-percent:0;mso-height-percent:0;mso-width-relative:page;mso-height-relative:page;v-text-anchor:top" o:gfxdata="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" filled="f" fillcolor="#5b9bd5" stroked="f" strokecolor="black [0]" strokeweight="2pt">
                 <v:textbox inset="2.88pt,2.88pt,2.88pt,2.88pt">
                   <w:txbxContent>
                     <w:p>
@@ -2348,7 +2299,7 @@
           </mc:Choice>
           <mc:Fallback>
             <w:pict>
-              <v:shape w14:anchorId="74306B8F" id="Text Box 9" o:spid="_x0000_s1029" type="#_x0000_t202" style="position:absolute;margin-left:69pt;margin-top:7.35pt;width:486.75pt;height:40.8pt;z-index:251664384;visibility:visible;mso-wrap-style:square;mso-width-percent:0;mso-height-percent:0;mso-wrap-distance-left:2.88pt;mso-wrap-distance-top:2.88pt;mso-wrap-distance-right:2.88pt;mso-wrap-distance-bottom:2.88pt;mso-position-horizontal:absolute;mso-position-horizontal-relative:margin;mso-position-vertical:absolute;mso-position-vertical-relative:text;mso-width-percent:0;mso-height-percent:0;mso-width-relative:page;mso-height-relative:page;v-text-anchor:top" o:gfxdata="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" filled="f" fillcolor="#1f497d" stroked="f" strokecolor="black [0]" strokeweight="2pt">
+              <v:shape w14:anchorId="74306B8F" id="Text Box 9" o:spid="_x0000_s1029" type="#_x0000_t202" style="position:absolute;margin-left:69pt;margin-top:7.35pt;width:486.75pt;height:40.8pt;z-index:251664384;visibility:visible;mso-wrap-style:square;mso-width-percent:0;mso-height-percent:0;mso-wrap-distance-left:2.88pt;mso-wrap-distance-top:2.88pt;mso-wrap-distance-right:2.88pt;mso-wrap-distance-bottom:2.88pt;mso-position-horizontal:absolute;mso-position-horizontal-relative:margin;mso-position-vertical:absolute;mso-position-vertical-relative:text;mso-width-percent:0;mso-height-percent:0;mso-width-relative:page;mso-height-relative:page;v-text-anchor:top" o:gfxdata="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" filled="f" fillcolor="#1f497d" stroked="f" strokecolor="black [0]" strokeweight="2pt">
                 <v:textbox inset="2.88pt,2.88pt,2.88pt,2.88pt">
                   <w:txbxContent>
                     <w:p>
@@ -3449,7 +3400,7 @@
         </w:rPr>
         <w:t xml:space="preserve"> day of </w:t>
       </w:r>
-      <w:bookmarkStart w:id="1" w:name="_Hlk128565268"/>
+      <w:bookmarkStart w:id="0" w:name="_Hlk128565268"/>
       <w:r>
         <w:rPr>
           <w:rFonts w:ascii="Tahoma" w:hAnsi="Tahoma" w:cs="Tahoma"/>
@@ -3540,32 +3491,14 @@
         </w:rPr>
         <w:fldChar w:fldCharType="end"/>
       </w:r>
-      <w:bookmarkEnd w:id="1"/>
-      <w:r>
-        <w:rPr>
-          <w:rFonts w:ascii="Tahoma" w:hAnsi="Tahoma" w:cs="Tahoma"/>
-          <w:sz w:val="24"/>
-          <w:szCs w:val="24"/>
-        </w:rPr>
-        <w:t xml:space="preserve"> at </w:t>
-      </w:r>
-      <w:proofErr w:type="spellStart"/>
-      <w:r>
-        <w:rPr>
-          <w:rFonts w:ascii="Tahoma" w:hAnsi="Tahoma" w:cs="Tahoma"/>
-          <w:sz w:val="24"/>
-          <w:szCs w:val="24"/>
-        </w:rPr>
-        <w:t>Tagaytay</w:t>
-      </w:r>
-      <w:proofErr w:type="spellEnd"/>
-      <w:r>
-        <w:rPr>
-          <w:rFonts w:ascii="Tahoma" w:hAnsi="Tahoma" w:cs="Tahoma"/>
-          <w:sz w:val="24"/>
-          <w:szCs w:val="24"/>
-        </w:rPr>
-        <w:t xml:space="preserve"> City.</w:t>
+      <w:bookmarkEnd w:id="0"/>
+      <w:r>
+        <w:rPr>
+          <w:rFonts w:ascii="Tahoma" w:hAnsi="Tahoma" w:cs="Tahoma"/>
+          <w:sz w:val="24"/>
+          <w:szCs w:val="24"/>
+        </w:rPr>
+        <w:t xml:space="preserve"> at Tagaytay City.</w:t>
       </w:r>
     </w:p>
     <w:p>
@@ -3774,7 +3707,7 @@
           </mc:Choice>
           <mc:Fallback>
             <w:pict>
-              <v:shape w14:anchorId="5C98F4C7" id="Text Box 10" o:spid="_x0000_s1030" type="#_x0000_t202" style="position:absolute;left:0;text-align:left;margin-left:327.3pt;margin-top:17.5pt;width:228.65pt;height:78.75pt;z-index:251665408;visibility:visible;mso-wrap-style:square;mso-width-percent:0;mso-height-percent:0;mso-wrap-distance-left:2.88pt;mso-wrap-distance-top:2.88pt;mso-wrap-distance-right:2.88pt;mso-wrap-distance-bottom:2.88pt;mso-position-horizontal:absolute;mso-position-horizontal-relative:text;mso-position-vertical:absolute;mso-position-vertical-relative:text;mso-width-percent:0;mso-height-percent:0;mso-width-relative:page;mso-height-relative:page;v-text-anchor:top" o:gfxdata="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" filled="f" fillcolor="#5b9bd5" stroked="f" strokecolor="black [0]" strokeweight="2pt">
+              <v:shape w14:anchorId="5C98F4C7" id="Text Box 10" o:spid="_x0000_s1030" type="#_x0000_t202" style="position:absolute;left:0;text-align:left;margin-left:327.3pt;margin-top:17.5pt;width:228.65pt;height:78.75pt;z-index:251665408;visibility:visible;mso-wrap-style:square;mso-width-percent:0;mso-height-percent:0;mso-wrap-distance-left:2.88pt;mso-wrap-distance-top:2.88pt;mso-wrap-distance-right:2.88pt;mso-wrap-distance-bottom:2.88pt;mso-position-horizontal:absolute;mso-position-horizontal-relative:text;mso-position-vertical:absolute;mso-position-vertical-relative:text;mso-width-percent:0;mso-height-percent:0;mso-width-relative:page;mso-height-relative:page;v-text-anchor:top" o:gfxdata="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" filled="f" fillcolor="#5b9bd5" stroked="f" strokecolor="black [0]" strokeweight="2pt">
                 <v:textbox inset="2.88pt,2.88pt,2.88pt,2.88pt">
                   <w:txbxContent>
                     <w:p>
@@ -4110,7 +4043,7 @@
           </mc:Choice>
           <mc:Fallback>
             <w:pict>
-              <v:shape w14:anchorId="7F69768A" id="Text Box 11" o:spid="_x0000_s1031" type="#_x0000_t202" style="position:absolute;margin-left:107.8pt;margin-top:19.85pt;width:228.65pt;height:129.5pt;z-index:251666432;visibility:visible;mso-wrap-style:square;mso-width-percent:0;mso-height-percent:0;mso-wrap-distance-left:2.88pt;mso-wrap-distance-top:2.88pt;mso-wrap-distance-right:2.88pt;mso-wrap-distance-bottom:2.88pt;mso-position-horizontal:absolute;mso-position-horizontal-relative:text;mso-position-vertical:absolute;mso-position-vertical-relative:text;mso-width-percent:0;mso-height-percent:0;mso-width-relative:page;mso-height-relative:page;v-text-anchor:top" o:gfxdata="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" filled="f" fillcolor="#5b9bd5" stroked="f" strokecolor="black [0]" strokeweight="2pt">
+              <v:shape w14:anchorId="7F69768A" id="Text Box 11" o:spid="_x0000_s1031" type="#_x0000_t202" style="position:absolute;margin-left:107.8pt;margin-top:19.85pt;width:228.65pt;height:129.5pt;z-index:251666432;visibility:visible;mso-wrap-style:square;mso-width-percent:0;mso-height-percent:0;mso-wrap-distance-left:2.88pt;mso-wrap-distance-top:2.88pt;mso-wrap-distance-right:2.88pt;mso-wrap-distance-bottom:2.88pt;mso-position-horizontal:absolute;mso-position-horizontal-relative:text;mso-position-vertical:absolute;mso-position-vertical-relative:text;mso-width-percent:0;mso-height-percent:0;mso-width-relative:page;mso-height-relative:page;v-text-anchor:top" o:gfxdata="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" filled="f" fillcolor="#5b9bd5" stroked="f" strokecolor="black [0]" strokeweight="2pt">
                 <v:textbox inset="2.88pt,2.88pt,2.88pt,2.88pt">
                   <w:txbxContent>
                     <w:p>
@@ -4287,7 +4220,7 @@
 </file>
 
 <file path=word/endnotes.xml><?xml version="1.0" encoding="utf-8"?>
-<w:endnotes xmlns:wpc="http://schemas.microsoft.com/office/word/2010/wordprocessingCanvas" xmlns:mc="http://schemas.openxmlformats.org/markup-compatibility/2006" xmlns:o="urn:schemas-microsoft-com:office:office" xmlns:r="http://schemas.openxmlformats.org/officeDocument/2006/relationships" xmlns:m="http://schemas.openxmlformats.org/officeDocument/2006/math" xmlns:v="urn:schemas-microsoft-com:vml" xmlns:wp14="http://schemas.microsoft.com/office/word/2010/wordprocessingDrawing" xmlns:wp="http://schemas.openxmlformats.org/drawingml/2006/wordprocessingDrawing" xmlns:w10="urn:schemas-microsoft-com:office:word" xmlns:w="http://schemas.openxmlformats.org/wordprocessingml/2006/main" xmlns:w14="http://schemas.microsoft.com/office/word/2010/wordml" xmlns:w15="http://schemas.microsoft.com/office/word/2012/wordml" xmlns:wpg="http://schemas.microsoft.com/office/word/2010/wordprocessingGroup" xmlns:wpi="http://schemas.microsoft.com/office/word/2010/wordprocessingInk" xmlns:wne="http://schemas.microsoft.com/office/word/2006/wordml" xmlns:wps="http://schemas.microsoft.com/office/word/2010/wordprocessingShape" mc:Ignorable="w14 w15 wp14">
+<w:endnotes xmlns:wpc="http://schemas.microsoft.com/office/word/2010/wordprocessingCanvas" xmlns:cx="http://schemas.microsoft.com/office/drawing/2014/chartex" xmlns:cx1="http://schemas.microsoft.com/office/drawing/2015/9/8/chartex" xmlns:cx2="http://schemas.microsoft.com/office/drawing/2015/10/21/chartex" xmlns:cx3="http://schemas.microsoft.com/office/drawing/2016/5/9/chartex" xmlns:cx4="http://schemas.microsoft.com/office/drawing/2016/5/10/chartex" xmlns:cx5="http://schemas.microsoft.com/office/drawing/2016/5/11/chartex" xmlns:cx6="http://schemas.microsoft.com/office/drawing/2016/5/12/chartex" xmlns:cx7="http://schemas.microsoft.com/office/drawing/2016/5/13/chartex" xmlns:cx8="http://schemas.microsoft.com/office/drawing/2016/5/14/chartex" xmlns:mc="http://schemas.openxmlformats.org/markup-compatibility/2006" xmlns:aink="http://schemas.microsoft.com/office/drawing/2016/ink" xmlns:am3d="http://schemas.microsoft.com/office/drawing/2017/model3d" xmlns:o="urn:schemas-microsoft-com:office:office" xmlns:oel="http://schemas.microsoft.com/office/2019/extlst" xmlns:r="http://schemas.openxmlformats.org/officeDocument/2006/relationships" xmlns:m="http://schemas.openxmlformats.org/officeDocument/2006/math" xmlns:v="urn:schemas-microsoft-com:vml" xmlns:wp14="http://schemas.microsoft.com/office/word/2010/wordprocessingDrawing" xmlns:wp="http://schemas.openxmlformats.org/drawingml/2006/wordprocessingDrawing" xmlns:w10="urn:schemas-microsoft-com:office:word" xmlns:w="http://schemas.openxmlformats.org/wordprocessingml/2006/main" xmlns:w14="http://schemas.microsoft.com/office/word/2010/wordml" xmlns:w15="http://schemas.microsoft.com/office/word/2012/wordml" xmlns:w16cex="http://schemas.microsoft.com/office/word/2018/wordml/cex" xmlns:w16cid="http://schemas.microsoft.com/office/word/2016/wordml/cid" xmlns:w16="http://schemas.microsoft.com/office/word/2018/wordml" xmlns:w16du="http://schemas.microsoft.com/office/word/2023/wordml/word16du" xmlns:w16sdtdh="http://schemas.microsoft.com/office/word/2020/wordml/sdtdatahash" xmlns:w16se="http://schemas.microsoft.com/office/word/2015/wordml/symex" xmlns:wpg="http://schemas.microsoft.com/office/word/2010/wordprocessingGroup" xmlns:wpi="http://schemas.microsoft.com/office/word/2010/wordprocessingInk" xmlns:wne="http://schemas.microsoft.com/office/word/2006/wordml" xmlns:wps="http://schemas.microsoft.com/office/word/2010/wordprocessingShape" mc:Ignorable="w14 w15 w16se w16cid w16 w16cex w16sdtdh wp14">
   <w:endnote w:type="separator" w:id="-1">
     <w:p>
       <w:pPr>
@@ -4312,7 +4245,7 @@
 </file>
 
 <file path=word/footnotes.xml><?xml version="1.0" encoding="utf-8"?>
-<w:footnotes xmlns:wpc="http://schemas.microsoft.com/office/word/2010/wordprocessingCanvas" xmlns:mc="http://schemas.openxmlformats.org/markup-compatibility/2006" xmlns:o="urn:schemas-microsoft-com:office:office" xmlns:r="http://schemas.openxmlformats.org/officeDocument/2006/relationships" xmlns:m="http://schemas.openxmlformats.org/officeDocument/2006/math" xmlns:v="urn:schemas-microsoft-com:vml" xmlns:wp14="http://schemas.microsoft.com/office/word/2010/wordprocessingDrawing" xmlns:wp="http://schemas.openxmlformats.org/drawingml/2006/wordprocessingDrawing" xmlns:w10="urn:schemas-microsoft-com:office:word" xmlns:w="http://schemas.openxmlformats.org/wordprocessingml/2006/main" xmlns:w14="http://schemas.microsoft.com/office/word/2010/wordml" xmlns:w15="http://schemas.microsoft.com/office/word/2012/wordml" xmlns:wpg="http://schemas.microsoft.com/office/word/2010/wordprocessingGroup" xmlns:wpi="http://schemas.microsoft.com/office/word/2010/wordprocessingInk" xmlns:wne="http://schemas.microsoft.com/office/word/2006/wordml" xmlns:wps="http://schemas.microsoft.com/office/word/2010/wordprocessingShape" mc:Ignorable="w14 w15 wp14">
+<w:footnotes xmlns:wpc="http://schemas.microsoft.com/office/word/2010/wordprocessingCanvas" xmlns:cx="http://schemas.microsoft.com/office/drawing/2014/chartex" xmlns:cx1="http://schemas.microsoft.com/office/drawing/2015/9/8/chartex" xmlns:cx2="http://schemas.microsoft.com/office/drawing/2015/10/21/chartex" xmlns:cx3="http://schemas.microsoft.com/office/drawing/2016/5/9/chartex" xmlns:cx4="http://schemas.microsoft.com/office/drawing/2016/5/10/chartex" xmlns:cx5="http://schemas.microsoft.com/office/drawing/2016/5/11/chartex" xmlns:cx6="http://schemas.microsoft.com/office/drawing/2016/5/12/chartex" xmlns:cx7="http://schemas.microsoft.com/office/drawing/2016/5/13/chartex" xmlns:cx8="http://schemas.microsoft.com/office/drawing/2016/5/14/chartex" xmlns:mc="http://schemas.openxmlformats.org/markup-compatibility/2006" xmlns:aink="http://schemas.microsoft.com/office/drawing/2016/ink" xmlns:am3d="http://schemas.microsoft.com/office/drawing/2017/model3d" xmlns:o="urn:schemas-microsoft-com:office:office" xmlns:oel="http://schemas.microsoft.com/office/2019/extlst" xmlns:r="http://schemas.openxmlformats.org/officeDocument/2006/relationships" xmlns:m="http://schemas.openxmlformats.org/officeDocument/2006/math" xmlns:v="urn:schemas-microsoft-com:vml" xmlns:wp14="http://schemas.microsoft.com/office/word/2010/wordprocessingDrawing" xmlns:wp="http://schemas.openxmlformats.org/drawingml/2006/wordprocessingDrawing" xmlns:w10="urn:schemas-microsoft-com:office:word" xmlns:w="http://schemas.openxmlformats.org/wordprocessingml/2006/main" xmlns:w14="http://schemas.microsoft.com/office/word/2010/wordml" xmlns:w15="http://schemas.microsoft.com/office/word/2012/wordml" xmlns:w16cex="http://schemas.microsoft.com/office/word/2018/wordml/cex" xmlns:w16cid="http://schemas.microsoft.com/office/word/2016/wordml/cid" xmlns:w16="http://schemas.microsoft.com/office/word/2018/wordml" xmlns:w16du="http://schemas.microsoft.com/office/word/2023/wordml/word16du" xmlns:w16sdtdh="http://schemas.microsoft.com/office/word/2020/wordml/sdtdatahash" xmlns:w16se="http://schemas.microsoft.com/office/word/2015/wordml/symex" xmlns:wpg="http://schemas.microsoft.com/office/word/2010/wordprocessingGroup" xmlns:wpi="http://schemas.microsoft.com/office/word/2010/wordprocessingInk" xmlns:wne="http://schemas.microsoft.com/office/word/2006/wordml" xmlns:wps="http://schemas.microsoft.com/office/word/2010/wordprocessingShape" mc:Ignorable="w14 w15 w16se w16cid w16 w16cex w16sdtdh wp14">
   <w:footnote w:type="separator" w:id="-1">
     <w:p>
       <w:pPr>
@@ -4337,7 +4270,7 @@
 </file>
 
 <file path=word/header1.xml><?xml version="1.0" encoding="utf-8"?>
-<w:hdr xmlns:wpc="http://schemas.microsoft.com/office/word/2010/wordprocessingCanvas" xmlns:mc="http://schemas.openxmlformats.org/markup-compatibility/2006" xmlns:o="urn:schemas-microsoft-com:office:office" xmlns:r="http://schemas.openxmlformats.org/officeDocument/2006/relationships" xmlns:m="http://schemas.openxmlformats.org/officeDocument/2006/math" xmlns:v="urn:schemas-microsoft-com:vml" xmlns:wp14="http://schemas.microsoft.com/office/word/2010/wordprocessingDrawing" xmlns:wp="http://schemas.openxmlformats.org/drawingml/2006/wordprocessingDrawing" xmlns:w10="urn:schemas-microsoft-com:office:word" xmlns:w="http://schemas.openxmlformats.org/wordprocessingml/2006/main" xmlns:w14="http://schemas.microsoft.com/office/word/2010/wordml" xmlns:w15="http://schemas.microsoft.com/office/word/2012/wordml" xmlns:wpg="http://schemas.microsoft.com/office/word/2010/wordprocessingGroup" xmlns:wpi="http://schemas.microsoft.com/office/word/2010/wordprocessingInk" xmlns:wne="http://schemas.microsoft.com/office/word/2006/wordml" xmlns:wps="http://schemas.microsoft.com/office/word/2010/wordprocessingShape" mc:Ignorable="w14 w15 wp14">
+<w:hdr xmlns:wpc="http://schemas.microsoft.com/office/word/2010/wordprocessingCanvas" xmlns:cx="http://schemas.microsoft.com/office/drawing/2014/chartex" xmlns:cx1="http://schemas.microsoft.com/office/drawing/2015/9/8/chartex" xmlns:cx2="http://schemas.microsoft.com/office/drawing/2015/10/21/chartex" xmlns:cx3="http://schemas.microsoft.com/office/drawing/2016/5/9/chartex" xmlns:cx4="http://schemas.microsoft.com/office/drawing/2016/5/10/chartex" xmlns:cx5="http://schemas.microsoft.com/office/drawing/2016/5/11/chartex" xmlns:cx6="http://schemas.microsoft.com/office/drawing/2016/5/12/chartex" xmlns:cx7="http://schemas.microsoft.com/office/drawing/2016/5/13/chartex" xmlns:cx8="http://schemas.microsoft.com/office/drawing/2016/5/14/chartex" xmlns:mc="http://schemas.openxmlformats.org/markup-compatibility/2006" xmlns:aink="http://schemas.microsoft.com/office/drawing/2016/ink" xmlns:am3d="http://schemas.microsoft.com/office/drawing/2017/model3d" xmlns:o="urn:schemas-microsoft-com:office:office" xmlns:oel="http://schemas.microsoft.com/office/2019/extlst" xmlns:r="http://schemas.openxmlformats.org/officeDocument/2006/relationships" xmlns:m="http://schemas.openxmlformats.org/officeDocument/2006/math" xmlns:v="urn:schemas-microsoft-com:vml" xmlns:wp14="http://schemas.microsoft.com/office/word/2010/wordprocessingDrawing" xmlns:wp="http://schemas.openxmlformats.org/drawingml/2006/wordprocessingDrawing" xmlns:w10="urn:schemas-microsoft-com:office:word" xmlns:w="http://schemas.openxmlformats.org/wordprocessingml/2006/main" xmlns:w14="http://schemas.microsoft.com/office/word/2010/wordml" xmlns:w15="http://schemas.microsoft.com/office/word/2012/wordml" xmlns:w16cex="http://schemas.microsoft.com/office/word/2018/wordml/cex" xmlns:w16cid="http://schemas.microsoft.com/office/word/2016/wordml/cid" xmlns:w16="http://schemas.microsoft.com/office/word/2018/wordml" xmlns:w16du="http://schemas.microsoft.com/office/word/2023/wordml/word16du" xmlns:w16sdtdh="http://schemas.microsoft.com/office/word/2020/wordml/sdtdatahash" xmlns:w16se="http://schemas.microsoft.com/office/word/2015/wordml/symex" xmlns:wpg="http://schemas.microsoft.com/office/word/2010/wordprocessingGroup" xmlns:wpi="http://schemas.microsoft.com/office/word/2010/wordprocessingInk" xmlns:wne="http://schemas.microsoft.com/office/word/2006/wordml" xmlns:wps="http://schemas.microsoft.com/office/word/2010/wordprocessingShape" mc:Ignorable="w14 w15 w16se w16cid w16 w16cex w16sdtdh wp14">
   <w:p>
     <w:pPr>
       <w:pStyle w:val="Header"/>
@@ -4610,7 +4543,7 @@
               <v:stroke joinstyle="miter"/>
               <v:path gradientshapeok="t" o:connecttype="rect"/>
             </v:shapetype>
-            <v:shape id="Text Box 3" o:spid="_x0000_s1032" type="#_x0000_t202" style="position:absolute;margin-left:98.75pt;margin-top:-21.8pt;width:342.45pt;height:77.9pt;z-index:251658240;visibility:visible;mso-wrap-style:square;mso-width-percent:0;mso-height-percent:0;mso-wrap-distance-left:2.88pt;mso-wrap-distance-top:2.88pt;mso-wrap-distance-right:2.88pt;mso-wrap-distance-bottom:2.88pt;mso-position-horizontal:absolute;mso-position-horizontal-relative:margin;mso-position-vertical:absolute;mso-position-vertical-relative:text;mso-width-percent:0;mso-height-percent:0;mso-width-relative:page;mso-height-relative:page;v-text-anchor:top" o:gfxdata="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" filled="f" fillcolor="#1f497d" stroked="f" strokecolor="black [0]" strokeweight="2pt">
+            <v:shape id="Text Box 3" o:spid="_x0000_s1032" type="#_x0000_t202" style="position:absolute;margin-left:98.75pt;margin-top:-21.8pt;width:342.45pt;height:77.9pt;z-index:251658240;visibility:visible;mso-wrap-style:square;mso-width-percent:0;mso-height-percent:0;mso-wrap-distance-left:2.88pt;mso-wrap-distance-top:2.88pt;mso-wrap-distance-right:2.88pt;mso-wrap-distance-bottom:2.88pt;mso-position-horizontal:absolute;mso-position-horizontal-relative:margin;mso-position-vertical:absolute;mso-position-vertical-relative:text;mso-width-percent:0;mso-height-percent:0;mso-width-relative:page;mso-height-relative:page;v-text-anchor:top" o:gfxdata="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" filled="f" fillcolor="#1f497d" stroked="f" strokecolor="black [0]" strokeweight="2pt">
               <v:textbox inset="2.88pt,2.88pt,2.88pt,2.88pt">
                 <w:txbxContent>
                   <w:p>
@@ -4794,7 +4727,7 @@
             </wp:anchor>
           </w:drawing>
         </mc:Choice>
-        <mc:Fallback xmlns:cx="http://schemas.microsoft.com/office/drawing/2014/chartex" xmlns:cx1="http://schemas.microsoft.com/office/drawing/2015/9/8/chartex" xmlns:cx2="http://schemas.microsoft.com/office/drawing/2015/10/21/chartex" xmlns:cx3="http://schemas.microsoft.com/office/drawing/2016/5/9/chartex" xmlns:cx4="http://schemas.microsoft.com/office/drawing/2016/5/10/chartex" xmlns:cx5="http://schemas.microsoft.com/office/drawing/2016/5/11/chartex" xmlns:cx6="http://schemas.microsoft.com/office/drawing/2016/5/12/chartex" xmlns:cx7="http://schemas.microsoft.com/office/drawing/2016/5/13/chartex" xmlns:cx8="http://schemas.microsoft.com/office/drawing/2016/5/14/chartex" xmlns:aink="http://schemas.microsoft.com/office/drawing/2016/ink" xmlns:am3d="http://schemas.microsoft.com/office/drawing/2017/model3d" xmlns:oel="http://schemas.microsoft.com/office/2019/extlst" xmlns:w16cex="http://schemas.microsoft.com/office/word/2018/wordml/cex" xmlns:w16cid="http://schemas.microsoft.com/office/word/2016/wordml/cid" xmlns:w16="http://schemas.microsoft.com/office/word/2018/wordml" xmlns:w16sdtdh="http://schemas.microsoft.com/office/word/2020/wordml/sdtdatahash" xmlns:w16se="http://schemas.microsoft.com/office/word/2015/wordml/symex">
+        <mc:Fallback>
           <w:pict>
             <v:line w14:anchorId="352CB664" id="Straight Connector 5" o:spid="_x0000_s1026" style="position:absolute;z-index:251662336;visibility:visible;mso-wrap-style:square;mso-wrap-distance-left:9pt;mso-wrap-distance-top:0;mso-wrap-distance-right:9pt;mso-wrap-distance-bottom:0;mso-position-horizontal:absolute;mso-position-horizontal-relative:text;mso-position-vertical:absolute;mso-position-vertical-relative:text" from="0,8.65pt" to="538.8pt,8.65pt" o:gfxdata="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" strokecolor="black [3213]" strokeweight="3pt">
               <v:stroke joinstyle="miter"/>
@@ -6000,7 +5933,7 @@
         </mc:Choice>
         <mc:Fallback>
           <w:pict>
-            <v:shape w14:anchorId="1E766DB2" id="Text Box 1" o:spid="_x0000_s1033" type="#_x0000_t202" style="position:absolute;margin-left:-11.5pt;margin-top:12.75pt;width:109.7pt;height:659.55pt;z-index:251659264;visibility:visible;mso-wrap-style:square;mso-width-percent:0;mso-height-percent:0;mso-wrap-distance-left:9pt;mso-wrap-distance-top:0;mso-wrap-distance-right:9pt;mso-wrap-distance-bottom:0;mso-position-horizontal:absolute;mso-position-horizontal-relative:text;mso-position-vertical:absolute;mso-position-vertical-relative:text;mso-width-percent:0;mso-height-percent:0;mso-width-relative:page;mso-height-relative:page;v-text-anchor:top" o:gfxdata="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" filled="f" fillcolor="#cff" strokecolor="white">
+            <v:shape w14:anchorId="1E766DB2" id="Text Box 1" o:spid="_x0000_s1033" type="#_x0000_t202" style="position:absolute;margin-left:-11.5pt;margin-top:12.75pt;width:109.7pt;height:659.55pt;z-index:251659264;visibility:visible;mso-wrap-style:square;mso-width-percent:0;mso-height-percent:0;mso-wrap-distance-left:9pt;mso-wrap-distance-top:0;mso-wrap-distance-right:9pt;mso-wrap-distance-bottom:0;mso-position-horizontal:absolute;mso-position-horizontal-relative:text;mso-position-vertical:absolute;mso-position-vertical-relative:text;mso-width-percent:0;mso-height-percent:0;mso-width-relative:page;mso-height-relative:page;v-text-anchor:top" o:gfxdata="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" filled="f" fillcolor="#cff" strokecolor="white">
               <v:fill color2="#9cf" rotate="t" angle="90" focus="100%" type="gradient"/>
               <v:textbox>
                 <w:txbxContent>
@@ -7173,7 +7106,7 @@
             </wp:anchor>
           </w:drawing>
         </mc:Choice>
-        <mc:Fallback xmlns:cx="http://schemas.microsoft.com/office/drawing/2014/chartex" xmlns:cx1="http://schemas.microsoft.com/office/drawing/2015/9/8/chartex" xmlns:cx2="http://schemas.microsoft.com/office/drawing/2015/10/21/chartex" xmlns:cx3="http://schemas.microsoft.com/office/drawing/2016/5/9/chartex" xmlns:cx4="http://schemas.microsoft.com/office/drawing/2016/5/10/chartex" xmlns:cx5="http://schemas.microsoft.com/office/drawing/2016/5/11/chartex" xmlns:cx6="http://schemas.microsoft.com/office/drawing/2016/5/12/chartex" xmlns:cx7="http://schemas.microsoft.com/office/drawing/2016/5/13/chartex" xmlns:cx8="http://schemas.microsoft.com/office/drawing/2016/5/14/chartex" xmlns:aink="http://schemas.microsoft.com/office/drawing/2016/ink" xmlns:am3d="http://schemas.microsoft.com/office/drawing/2017/model3d" xmlns:oel="http://schemas.microsoft.com/office/2019/extlst" xmlns:w16cex="http://schemas.microsoft.com/office/word/2018/wordml/cex" xmlns:w16cid="http://schemas.microsoft.com/office/word/2016/wordml/cid" xmlns:w16="http://schemas.microsoft.com/office/word/2018/wordml" xmlns:w16sdtdh="http://schemas.microsoft.com/office/word/2020/wordml/sdtdatahash" xmlns:w16se="http://schemas.microsoft.com/office/word/2015/wordml/symex">
+        <mc:Fallback>
           <w:pict>
             <v:line w14:anchorId="5FEE74F5" id="Straight Connector 6" o:spid="_x0000_s1026" style="position:absolute;z-index:251664384;visibility:visible;mso-wrap-style:square;mso-wrap-distance-left:9pt;mso-wrap-distance-top:0;mso-wrap-distance-right:9pt;mso-wrap-distance-bottom:0;mso-position-horizontal:absolute;mso-position-horizontal-relative:text;mso-position-vertical:absolute;mso-position-vertical-relative:text" from="0,2.25pt" to="538.8pt,2.25pt" o:gfxdata="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" strokecolor="black [3213]" strokeweight="3pt">
               <v:stroke joinstyle="miter"/>
@@ -7192,8 +7125,8 @@
 </file>
 
 <file path=word/numbering.xml><?xml version="1.0" encoding="utf-8"?>
-<w:numbering xmlns:wpc="http://schemas.microsoft.com/office/word/2010/wordprocessingCanvas" xmlns:mc="http://schemas.openxmlformats.org/markup-compatibility/2006" xmlns:o="urn:schemas-microsoft-com:office:office" xmlns:r="http://schemas.openxmlformats.org/officeDocument/2006/relationships" xmlns:m="http://schemas.openxmlformats.org/officeDocument/2006/math" xmlns:v="urn:schemas-microsoft-com:vml" xmlns:wp14="http://schemas.microsoft.com/office/word/2010/wordprocessingDrawing" xmlns:wp="http://schemas.openxmlformats.org/drawingml/2006/wordprocessingDrawing" xmlns:w10="urn:schemas-microsoft-com:office:word" xmlns:w="http://schemas.openxmlformats.org/wordprocessingml/2006/main" xmlns:w14="http://schemas.microsoft.com/office/word/2010/wordml" xmlns:w15="http://schemas.microsoft.com/office/word/2012/wordml" xmlns:wpg="http://schemas.microsoft.com/office/word/2010/wordprocessingGroup" xmlns:wpi="http://schemas.microsoft.com/office/word/2010/wordprocessingInk" xmlns:wne="http://schemas.microsoft.com/office/word/2006/wordml" xmlns:wps="http://schemas.microsoft.com/office/word/2010/wordprocessingShape" mc:Ignorable="w14 w15 wp14">
-  <w:abstractNum w:abstractNumId="0">
+<w:numbering xmlns:wpc="http://schemas.microsoft.com/office/word/2010/wordprocessingCanvas" xmlns:cx="http://schemas.microsoft.com/office/drawing/2014/chartex" xmlns:cx1="http://schemas.microsoft.com/office/drawing/2015/9/8/chartex" xmlns:cx2="http://schemas.microsoft.com/office/drawing/2015/10/21/chartex" xmlns:cx3="http://schemas.microsoft.com/office/drawing/2016/5/9/chartex" xmlns:cx4="http://schemas.microsoft.com/office/drawing/2016/5/10/chartex" xmlns:cx5="http://schemas.microsoft.com/office/drawing/2016/5/11/chartex" xmlns:cx6="http://schemas.microsoft.com/office/drawing/2016/5/12/chartex" xmlns:cx7="http://schemas.microsoft.com/office/drawing/2016/5/13/chartex" xmlns:cx8="http://schemas.microsoft.com/office/drawing/2016/5/14/chartex" xmlns:mc="http://schemas.openxmlformats.org/markup-compatibility/2006" xmlns:aink="http://schemas.microsoft.com/office/drawing/2016/ink" xmlns:am3d="http://schemas.microsoft.com/office/drawing/2017/model3d" xmlns:o="urn:schemas-microsoft-com:office:office" xmlns:oel="http://schemas.microsoft.com/office/2019/extlst" xmlns:r="http://schemas.openxmlformats.org/officeDocument/2006/relationships" xmlns:m="http://schemas.openxmlformats.org/officeDocument/2006/math" xmlns:v="urn:schemas-microsoft-com:vml" xmlns:wp14="http://schemas.microsoft.com/office/word/2010/wordprocessingDrawing" xmlns:wp="http://schemas.openxmlformats.org/drawingml/2006/wordprocessingDrawing" xmlns:w10="urn:schemas-microsoft-com:office:word" xmlns:w="http://schemas.openxmlformats.org/wordprocessingml/2006/main" xmlns:w14="http://schemas.microsoft.com/office/word/2010/wordml" xmlns:w15="http://schemas.microsoft.com/office/word/2012/wordml" xmlns:w16cex="http://schemas.microsoft.com/office/word/2018/wordml/cex" xmlns:w16cid="http://schemas.microsoft.com/office/word/2016/wordml/cid" xmlns:w16="http://schemas.microsoft.com/office/word/2018/wordml" xmlns:w16du="http://schemas.microsoft.com/office/word/2023/wordml/word16du" xmlns:w16sdtdh="http://schemas.microsoft.com/office/word/2020/wordml/sdtdatahash" xmlns:w16se="http://schemas.microsoft.com/office/word/2015/wordml/symex" xmlns:wpg="http://schemas.microsoft.com/office/word/2010/wordprocessingGroup" xmlns:wpi="http://schemas.microsoft.com/office/word/2010/wordprocessingInk" xmlns:wne="http://schemas.microsoft.com/office/word/2006/wordml" xmlns:wps="http://schemas.microsoft.com/office/word/2010/wordprocessingShape" mc:Ignorable="w14 w15 w16se w16cid w16 w16cex w16sdtdh wp14">
+  <w:abstractNum w:abstractNumId="0" w15:restartNumberingAfterBreak="0">
     <w:nsid w:val="49021155"/>
     <w:multiLevelType w:val="hybridMultilevel"/>
     <w:tmpl w:val="296C6A10"/>
@@ -7306,14 +7239,14 @@
       </w:rPr>
     </w:lvl>
   </w:abstractNum>
-  <w:num w:numId="1">
+  <w:num w:numId="1" w16cid:durableId="2048289160">
     <w:abstractNumId w:val="0"/>
   </w:num>
 </w:numbering>
 </file>
 
 <file path=word/styles.xml><?xml version="1.0" encoding="utf-8"?>
-<w:styles xmlns:mc="http://schemas.openxmlformats.org/markup-compatibility/2006" xmlns:r="http://schemas.openxmlformats.org/officeDocument/2006/relationships" xmlns:w="http://schemas.openxmlformats.org/wordprocessingml/2006/main" xmlns:w14="http://schemas.microsoft.com/office/word/2010/wordml" xmlns:w15="http://schemas.microsoft.com/office/word/2012/wordml" mc:Ignorable="w14 w15">
+<w:styles xmlns:mc="http://schemas.openxmlformats.org/markup-compatibility/2006" xmlns:r="http://schemas.openxmlformats.org/officeDocument/2006/relationships" xmlns:w="http://schemas.openxmlformats.org/wordprocessingml/2006/main" xmlns:w14="http://schemas.microsoft.com/office/word/2010/wordml" xmlns:w15="http://schemas.microsoft.com/office/word/2012/wordml" xmlns:w16cex="http://schemas.microsoft.com/office/word/2018/wordml/cex" xmlns:w16cid="http://schemas.microsoft.com/office/word/2016/wordml/cid" xmlns:w16="http://schemas.microsoft.com/office/word/2018/wordml" xmlns:w16sdtdh="http://schemas.microsoft.com/office/word/2020/wordml/sdtdatahash" xmlns:w16se="http://schemas.microsoft.com/office/word/2015/wordml/symex" mc:Ignorable="w14 w15 w16se w16cid w16 w16cex w16sdtdh">
   <w:docDefaults>
     <w:rPrDefault>
       <w:rPr>
@@ -7329,7 +7262,7 @@
       </w:pPr>
     </w:pPrDefault>
   </w:docDefaults>
-  <w:latentStyles w:defLockedState="0" w:defUIPriority="99" w:defSemiHidden="0" w:defUnhideWhenUsed="0" w:defQFormat="0" w:count="371">
+  <w:latentStyles w:defLockedState="0" w:defUIPriority="99" w:defSemiHidden="0" w:defUnhideWhenUsed="0" w:defQFormat="0" w:count="376">
     <w:lsdException w:name="Normal" w:uiPriority="0" w:qFormat="1"/>
     <w:lsdException w:name="heading 1" w:uiPriority="9" w:qFormat="1"/>
     <w:lsdException w:name="heading 2" w:semiHidden="1" w:uiPriority="9" w:unhideWhenUsed="1" w:qFormat="1"/>
@@ -7435,7 +7368,6 @@
     <w:lsdException w:name="HTML Sample" w:semiHidden="1" w:unhideWhenUsed="1"/>
     <w:lsdException w:name="HTML Typewriter" w:semiHidden="1" w:unhideWhenUsed="1"/>
     <w:lsdException w:name="HTML Variable" w:semiHidden="1" w:unhideWhenUsed="1"/>
-    <w:lsdException w:name="Normal Table" w:semiHidden="1" w:unhideWhenUsed="1"/>
     <w:lsdException w:name="annotation subject" w:semiHidden="1" w:unhideWhenUsed="1"/>
     <w:lsdException w:name="No List" w:semiHidden="1" w:unhideWhenUsed="1"/>
     <w:lsdException w:name="Outline List 1" w:semiHidden="1" w:unhideWhenUsed="1"/>
@@ -7478,11 +7410,8 @@
     <w:lsdException w:name="Table Contemporary" w:semiHidden="1" w:unhideWhenUsed="1"/>
     <w:lsdException w:name="Table Elegant" w:semiHidden="1" w:unhideWhenUsed="1"/>
     <w:lsdException w:name="Table Professional" w:semiHidden="1" w:unhideWhenUsed="1"/>
-    <w:lsdException w:name="Table Subtle 1" w:semiHidden="1" w:unhideWhenUsed="1"/>
     <w:lsdException w:name="Table Subtle 2" w:semiHidden="1" w:unhideWhenUsed="1"/>
     <w:lsdException w:name="Table Web 1" w:semiHidden="1" w:unhideWhenUsed="1"/>
-    <w:lsdException w:name="Table Web 2" w:semiHidden="1" w:unhideWhenUsed="1"/>
-    <w:lsdException w:name="Table Web 3" w:semiHidden="1" w:unhideWhenUsed="1"/>
     <w:lsdException w:name="Balloon Text" w:semiHidden="1" w:unhideWhenUsed="1"/>
     <w:lsdException w:name="Table Grid" w:uiPriority="39"/>
     <w:lsdException w:name="Table Theme" w:semiHidden="1" w:unhideWhenUsed="1"/>
@@ -7701,6 +7630,11 @@
     <w:lsdException w:name="List Table 5 Dark Accent 6" w:uiPriority="50"/>
     <w:lsdException w:name="List Table 6 Colorful Accent 6" w:uiPriority="51"/>
     <w:lsdException w:name="List Table 7 Colorful Accent 6" w:uiPriority="52"/>
+    <w:lsdException w:name="Mention" w:semiHidden="1" w:unhideWhenUsed="1"/>
+    <w:lsdException w:name="Smart Hyperlink" w:semiHidden="1" w:unhideWhenUsed="1"/>
+    <w:lsdException w:name="Hashtag" w:semiHidden="1" w:unhideWhenUsed="1"/>
+    <w:lsdException w:name="Unresolved Mention" w:semiHidden="1" w:unhideWhenUsed="1"/>
+    <w:lsdException w:name="Smart Link" w:semiHidden="1" w:unhideWhenUsed="1"/>
   </w:latentStyles>
   <w:style w:type="paragraph" w:default="1" w:styleId="Normal">
     <w:name w:val="Normal"/>

</xml_diff>

<commit_message>
Update Leave Card 8/7/2023 4:34 PM
</commit_message>
<xml_diff>
--- a/SHARED FOLDER/LEAVE CERTIFICATION/CERTIFICATE OF LEAVE CREDTIS.docx
+++ b/SHARED FOLDER/LEAVE CERTIFICATION/CERTIFICATE OF LEAVE CREDTIS.docx
@@ -272,7 +272,7 @@
           <w:sz w:val="24"/>
           <w:szCs w:val="24"/>
         </w:rPr>
-        <w:t>MS</w:t>
+        <w:t>DR</w:t>
       </w:r>
       <w:r>
         <w:rPr>
@@ -333,7 +333,7 @@
           <w:sz w:val="24"/>
           <w:szCs w:val="24"/>
         </w:rPr>
-        <w:t>FELICITAS M. SUMAGUI</w:t>
+        <w:t>LIZA FE P. CAPUPUS</w:t>
       </w:r>
       <w:r>
         <w:rPr>
@@ -404,7 +404,7 @@
           <w:sz w:val="24"/>
           <w:szCs w:val="24"/>
         </w:rPr>
-        <w:t>Casual Employee</w:t>
+        <w:t>City Health Officer II</w:t>
       </w:r>
       <w:r>
         <w:rPr>
@@ -473,7 +473,7 @@
           <w:sz w:val="24"/>
           <w:szCs w:val="24"/>
         </w:rPr>
-        <w:t>City Social Welfare Development Office</w:t>
+        <w:t>City Health Office</w:t>
       </w:r>
       <w:r>
         <w:rPr>
@@ -532,7 +532,7 @@
           <w:sz w:val="24"/>
           <w:szCs w:val="24"/>
         </w:rPr>
-        <w:t>March 22, 2023</w:t>
+        <w:t>March 18, 2024</w:t>
       </w:r>
       <w:r>
         <w:rPr>
@@ -701,7 +701,7 @@
           <w:sz w:val="24"/>
           <w:szCs w:val="24"/>
         </w:rPr>
-        <w:t xml:space="preserve">  53.458</w:t>
+        <w:t xml:space="preserve">  90.542</w:t>
       </w:r>
       <w:r>
         <w:rPr>
@@ -848,7 +848,7 @@
           <w:sz w:val="24"/>
           <w:szCs w:val="24"/>
         </w:rPr>
-        <w:t xml:space="preserve">  67.458</w:t>
+        <w:t xml:space="preserve"> 101.542</w:t>
       </w:r>
       <w:r>
         <w:rPr>
@@ -1010,7 +1010,7 @@
           <w:sz w:val="24"/>
           <w:szCs w:val="24"/>
         </w:rPr>
-        <w:t xml:space="preserve"> 120.916</w:t>
+        <w:t xml:space="preserve"> 192.084</w:t>
       </w:r>
       <w:r>
         <w:rPr>
@@ -1152,7 +1152,7 @@
           <w:sz w:val="24"/>
           <w:szCs w:val="24"/>
         </w:rPr>
-        <w:t>Ms</w:t>
+        <w:t>Dr</w:t>
       </w:r>
       <w:r>
         <w:rPr>
@@ -1233,7 +1233,7 @@
           <w:sz w:val="24"/>
           <w:szCs w:val="24"/>
         </w:rPr>
-        <w:t>Sumagui</w:t>
+        <w:t>Capupus</w:t>
       </w:r>
       <w:r>
         <w:rPr>
@@ -1312,7 +1312,7 @@
           <w:sz w:val="24"/>
           <w:szCs w:val="24"/>
         </w:rPr>
-        <w:t>5</w:t>
+        <w:t>7</w:t>
       </w:r>
       <w:r>
         <w:rPr>
@@ -1370,7 +1370,7 @@
           <w:sz w:val="24"/>
           <w:szCs w:val="24"/>
         </w:rPr>
-        <w:t>July</w:t>
+        <w:t>August</w:t>
       </w:r>
       <w:r>
         <w:rPr>
@@ -2427,7 +2427,7 @@
           <w:sz w:val="24"/>
           <w:szCs w:val="24"/>
         </w:rPr>
-        <w:t>MS</w:t>
+        <w:t>DR</w:t>
       </w:r>
       <w:r>
         <w:rPr>
@@ -2488,7 +2488,7 @@
           <w:sz w:val="24"/>
           <w:szCs w:val="24"/>
         </w:rPr>
-        <w:t>FELICITAS M. SUMAGUI</w:t>
+        <w:t>LIZA FE P. CAPUPUS</w:t>
       </w:r>
       <w:r>
         <w:rPr>
@@ -2559,7 +2559,7 @@
           <w:sz w:val="24"/>
           <w:szCs w:val="24"/>
         </w:rPr>
-        <w:t>Casual Employee</w:t>
+        <w:t>City Health Officer II</w:t>
       </w:r>
       <w:r>
         <w:rPr>
@@ -2644,7 +2644,7 @@
           <w:sz w:val="24"/>
           <w:szCs w:val="24"/>
         </w:rPr>
-        <w:t>City Social Welfare Development Office</w:t>
+        <w:t>City Health Office</w:t>
       </w:r>
       <w:r>
         <w:rPr>
@@ -2703,7 +2703,7 @@
           <w:sz w:val="24"/>
           <w:szCs w:val="24"/>
         </w:rPr>
-        <w:t>March 22, 2023</w:t>
+        <w:t>March 18, 2024</w:t>
       </w:r>
       <w:r>
         <w:rPr>
@@ -2852,7 +2852,7 @@
           <w:sz w:val="24"/>
           <w:szCs w:val="24"/>
         </w:rPr>
-        <w:t xml:space="preserve">  53.458</w:t>
+        <w:t xml:space="preserve">  90.542</w:t>
       </w:r>
       <w:r>
         <w:rPr>
@@ -2979,7 +2979,7 @@
           <w:sz w:val="24"/>
           <w:szCs w:val="24"/>
         </w:rPr>
-        <w:t xml:space="preserve">  67.458</w:t>
+        <w:t xml:space="preserve"> 101.542</w:t>
       </w:r>
       <w:r>
         <w:rPr>
@@ -3091,7 +3091,7 @@
           <w:sz w:val="24"/>
           <w:szCs w:val="24"/>
         </w:rPr>
-        <w:t xml:space="preserve"> 120.916</w:t>
+        <w:t xml:space="preserve"> 192.084</w:t>
       </w:r>
       <w:r>
         <w:rPr>
@@ -3213,7 +3213,7 @@
           <w:sz w:val="24"/>
           <w:szCs w:val="24"/>
         </w:rPr>
-        <w:t>Ms</w:t>
+        <w:t>Dr</w:t>
       </w:r>
       <w:r>
         <w:rPr>
@@ -3294,7 +3294,7 @@
           <w:sz w:val="24"/>
           <w:szCs w:val="24"/>
         </w:rPr>
-        <w:t>Sumagui</w:t>
+        <w:t>Capupus</w:t>
       </w:r>
       <w:r>
         <w:rPr>
@@ -3373,7 +3373,7 @@
           <w:sz w:val="24"/>
           <w:szCs w:val="24"/>
         </w:rPr>
-        <w:t>5</w:t>
+        <w:t>7</w:t>
       </w:r>
       <w:r>
         <w:rPr>
@@ -3432,7 +3432,7 @@
           <w:sz w:val="24"/>
           <w:szCs w:val="24"/>
         </w:rPr>
-        <w:t>July</w:t>
+        <w:t>August</w:t>
       </w:r>
       <w:r>
         <w:rPr>

</xml_diff>